<commit_message>
Inserção do diagrama de execções
</commit_message>
<xml_diff>
--- a/08 - Documento de Arquitetura de Software/Documento de Arquitetura de Software.docx
+++ b/08 - Documento de Arquitetura de Software/Documento de Arquitetura de Software.docx
@@ -1,6 +1,6 @@
 
 <file path=word/document.xml><?xml version="1.0" encoding="utf-8"?>
-<w:document xmlns:wpc="http://schemas.microsoft.com/office/word/2010/wordprocessingCanvas" xmlns:cx="http://schemas.microsoft.com/office/drawing/2014/chartex" xmlns:cx1="http://schemas.microsoft.com/office/drawing/2015/9/8/chartex" xmlns:mc="http://schemas.openxmlformats.org/markup-compatibility/2006" xmlns:o="urn:schemas-microsoft-com:office:office" xmlns:r="http://schemas.openxmlformats.org/officeDocument/2006/relationships" xmlns:m="http://schemas.openxmlformats.org/officeDocument/2006/math" xmlns:v="urn:schemas-microsoft-com:vml" xmlns:wp14="http://schemas.microsoft.com/office/word/2010/wordprocessingDrawing" xmlns:wp="http://schemas.openxmlformats.org/drawingml/2006/wordprocessingDrawing" xmlns:w10="urn:schemas-microsoft-com:office:word" xmlns:w="http://schemas.openxmlformats.org/wordprocessingml/2006/main" xmlns:w14="http://schemas.microsoft.com/office/word/2010/wordml" xmlns:w15="http://schemas.microsoft.com/office/word/2012/wordml" xmlns:w16se="http://schemas.microsoft.com/office/word/2015/wordml/symex" xmlns:wpg="http://schemas.microsoft.com/office/word/2010/wordprocessingGroup" xmlns:wpi="http://schemas.microsoft.com/office/word/2010/wordprocessingInk" xmlns:wne="http://schemas.microsoft.com/office/word/2006/wordml" xmlns:wps="http://schemas.microsoft.com/office/word/2010/wordprocessingShape" xmlns:a="http://schemas.openxmlformats.org/drawingml/2006/main" xmlns:pic="http://schemas.openxmlformats.org/drawingml/2006/picture" xmlns:a14="http://schemas.microsoft.com/office/drawing/2010/main" mc:Ignorable="w14 w15 w16se wp14">
+<w:document xmlns:wpc="http://schemas.microsoft.com/office/word/2010/wordprocessingCanvas" xmlns:cx="http://schemas.microsoft.com/office/drawing/2014/chartex" xmlns:cx1="http://schemas.microsoft.com/office/drawing/2015/9/8/chartex" xmlns:mc="http://schemas.openxmlformats.org/markup-compatibility/2006" xmlns:o="urn:schemas-microsoft-com:office:office" xmlns:r="http://schemas.openxmlformats.org/officeDocument/2006/relationships" xmlns:m="http://schemas.openxmlformats.org/officeDocument/2006/math" xmlns:v="urn:schemas-microsoft-com:vml" xmlns:wp14="http://schemas.microsoft.com/office/word/2010/wordprocessingDrawing" xmlns:wp="http://schemas.openxmlformats.org/drawingml/2006/wordprocessingDrawing" xmlns:w10="urn:schemas-microsoft-com:office:word" xmlns:w="http://schemas.openxmlformats.org/wordprocessingml/2006/main" xmlns:w14="http://schemas.microsoft.com/office/word/2010/wordml" xmlns:w15="http://schemas.microsoft.com/office/word/2012/wordml" xmlns:w16se="http://schemas.microsoft.com/office/word/2015/wordml/symex" xmlns:wpg="http://schemas.microsoft.com/office/word/2010/wordprocessingGroup" xmlns:wpi="http://schemas.microsoft.com/office/word/2010/wordprocessingInk" xmlns:wne="http://schemas.microsoft.com/office/word/2006/wordml" xmlns:wps="http://schemas.microsoft.com/office/word/2010/wordprocessingShape" mc:Ignorable="w14 w15 w16se wp14">
   <w:body>
     <w:p>
       <w:pPr>
@@ -102,7 +102,7 @@
         </w:rPr>
         <w:sectPr>
           <w:headerReference w:type="default" r:id="rId8"/>
-          <w:pgSz w:w="12240" w:h="15840" w:orient="portrait" w:code="1"/>
+          <w:pgSz w:w="12240" w:h="15840" w:code="1"/>
           <w:pgMar w:top="1417" w:right="1440" w:bottom="1417" w:left="1440" w:header="720" w:footer="720" w:gutter="0"/>
           <w:cols w:space="720"/>
           <w:vAlign w:val="center"/>
@@ -146,7 +146,7 @@
           <w:tab w:val="left" w:leader="dot" w:pos="9361"/>
         </w:tabs>
         <w:rPr>
-          <w:rFonts w:asciiTheme="minorHAnsi" w:hAnsiTheme="minorHAnsi" w:eastAsiaTheme="minorEastAsia" w:cstheme="minorBidi"/>
+          <w:rFonts w:asciiTheme="minorHAnsi" w:eastAsiaTheme="minorEastAsia" w:hAnsiTheme="minorHAnsi" w:cstheme="minorBidi"/>
           <w:noProof/>
           <w:snapToGrid/>
           <w:sz w:val="22"/>
@@ -172,7 +172,7 @@
         </w:rPr>
         <w:fldChar w:fldCharType="separate"/>
       </w:r>
-      <w:hyperlink w:history="1" w:anchor="_Toc361651315">
+      <w:hyperlink w:anchor="_Toc361651315" w:history="1">
         <w:r>
           <w:rPr>
             <w:rStyle w:val="Hyperlink"/>
@@ -183,7 +183,7 @@
         </w:r>
         <w:r>
           <w:rPr>
-            <w:rFonts w:asciiTheme="minorHAnsi" w:hAnsiTheme="minorHAnsi" w:eastAsiaTheme="minorEastAsia" w:cstheme="minorBidi"/>
+            <w:rFonts w:asciiTheme="minorHAnsi" w:eastAsiaTheme="minorEastAsia" w:hAnsiTheme="minorHAnsi" w:cstheme="minorBidi"/>
             <w:noProof/>
             <w:snapToGrid/>
             <w:sz w:val="22"/>
@@ -258,7 +258,7 @@
           <w:tab w:val="left" w:leader="dot" w:pos="9361"/>
         </w:tabs>
         <w:rPr>
-          <w:rFonts w:asciiTheme="minorHAnsi" w:hAnsiTheme="minorHAnsi" w:eastAsiaTheme="minorEastAsia" w:cstheme="minorBidi"/>
+          <w:rFonts w:asciiTheme="minorHAnsi" w:eastAsiaTheme="minorEastAsia" w:hAnsiTheme="minorHAnsi" w:cstheme="minorBidi"/>
           <w:noProof/>
           <w:snapToGrid/>
           <w:sz w:val="22"/>
@@ -266,7 +266,7 @@
           <w:lang w:val="pt-BR" w:eastAsia="pt-BR"/>
         </w:rPr>
       </w:pPr>
-      <w:hyperlink w:history="1" w:anchor="_Toc361651316">
+      <w:hyperlink w:anchor="_Toc361651316" w:history="1">
         <w:r>
           <w:rPr>
             <w:rStyle w:val="Hyperlink"/>
@@ -277,7 +277,7 @@
         </w:r>
         <w:r>
           <w:rPr>
-            <w:rFonts w:asciiTheme="minorHAnsi" w:hAnsiTheme="minorHAnsi" w:eastAsiaTheme="minorEastAsia" w:cstheme="minorBidi"/>
+            <w:rFonts w:asciiTheme="minorHAnsi" w:eastAsiaTheme="minorEastAsia" w:hAnsiTheme="minorHAnsi" w:cstheme="minorBidi"/>
             <w:noProof/>
             <w:snapToGrid/>
             <w:sz w:val="22"/>
@@ -352,7 +352,7 @@
           <w:tab w:val="left" w:leader="dot" w:pos="9361"/>
         </w:tabs>
         <w:rPr>
-          <w:rFonts w:asciiTheme="minorHAnsi" w:hAnsiTheme="minorHAnsi" w:eastAsiaTheme="minorEastAsia" w:cstheme="minorBidi"/>
+          <w:rFonts w:asciiTheme="minorHAnsi" w:eastAsiaTheme="minorEastAsia" w:hAnsiTheme="minorHAnsi" w:cstheme="minorBidi"/>
           <w:noProof/>
           <w:snapToGrid/>
           <w:sz w:val="22"/>
@@ -360,7 +360,7 @@
           <w:lang w:val="pt-BR" w:eastAsia="pt-BR"/>
         </w:rPr>
       </w:pPr>
-      <w:hyperlink w:history="1" w:anchor="_Toc361651317">
+      <w:hyperlink w:anchor="_Toc361651317" w:history="1">
         <w:r>
           <w:rPr>
             <w:rStyle w:val="Hyperlink"/>
@@ -371,7 +371,7 @@
         </w:r>
         <w:r>
           <w:rPr>
-            <w:rFonts w:asciiTheme="minorHAnsi" w:hAnsiTheme="minorHAnsi" w:eastAsiaTheme="minorEastAsia" w:cstheme="minorBidi"/>
+            <w:rFonts w:asciiTheme="minorHAnsi" w:eastAsiaTheme="minorEastAsia" w:hAnsiTheme="minorHAnsi" w:cstheme="minorBidi"/>
             <w:noProof/>
             <w:snapToGrid/>
             <w:sz w:val="22"/>
@@ -446,7 +446,7 @@
           <w:tab w:val="left" w:leader="dot" w:pos="9361"/>
         </w:tabs>
         <w:rPr>
-          <w:rFonts w:asciiTheme="minorHAnsi" w:hAnsiTheme="minorHAnsi" w:eastAsiaTheme="minorEastAsia" w:cstheme="minorBidi"/>
+          <w:rFonts w:asciiTheme="minorHAnsi" w:eastAsiaTheme="minorEastAsia" w:hAnsiTheme="minorHAnsi" w:cstheme="minorBidi"/>
           <w:noProof/>
           <w:snapToGrid/>
           <w:sz w:val="22"/>
@@ -454,7 +454,7 @@
           <w:lang w:val="pt-BR" w:eastAsia="pt-BR"/>
         </w:rPr>
       </w:pPr>
-      <w:hyperlink w:history="1" w:anchor="_Toc361651318">
+      <w:hyperlink w:anchor="_Toc361651318" w:history="1">
         <w:r>
           <w:rPr>
             <w:rStyle w:val="Hyperlink"/>
@@ -465,7 +465,7 @@
         </w:r>
         <w:r>
           <w:rPr>
-            <w:rFonts w:asciiTheme="minorHAnsi" w:hAnsiTheme="minorHAnsi" w:eastAsiaTheme="minorEastAsia" w:cstheme="minorBidi"/>
+            <w:rFonts w:asciiTheme="minorHAnsi" w:eastAsiaTheme="minorEastAsia" w:hAnsiTheme="minorHAnsi" w:cstheme="minorBidi"/>
             <w:noProof/>
             <w:snapToGrid/>
             <w:sz w:val="22"/>
@@ -540,7 +540,7 @@
           <w:tab w:val="left" w:leader="dot" w:pos="9361"/>
         </w:tabs>
         <w:rPr>
-          <w:rFonts w:asciiTheme="minorHAnsi" w:hAnsiTheme="minorHAnsi" w:eastAsiaTheme="minorEastAsia" w:cstheme="minorBidi"/>
+          <w:rFonts w:asciiTheme="minorHAnsi" w:eastAsiaTheme="minorEastAsia" w:hAnsiTheme="minorHAnsi" w:cstheme="minorBidi"/>
           <w:noProof/>
           <w:snapToGrid/>
           <w:sz w:val="22"/>
@@ -548,7 +548,7 @@
           <w:lang w:val="pt-BR" w:eastAsia="pt-BR"/>
         </w:rPr>
       </w:pPr>
-      <w:hyperlink w:history="1" w:anchor="_Toc361651319">
+      <w:hyperlink w:anchor="_Toc361651319" w:history="1">
         <w:r>
           <w:rPr>
             <w:rStyle w:val="Hyperlink"/>
@@ -559,7 +559,7 @@
         </w:r>
         <w:r>
           <w:rPr>
-            <w:rFonts w:asciiTheme="minorHAnsi" w:hAnsiTheme="minorHAnsi" w:eastAsiaTheme="minorEastAsia" w:cstheme="minorBidi"/>
+            <w:rFonts w:asciiTheme="minorHAnsi" w:eastAsiaTheme="minorEastAsia" w:hAnsiTheme="minorHAnsi" w:cstheme="minorBidi"/>
             <w:noProof/>
             <w:snapToGrid/>
             <w:sz w:val="22"/>
@@ -634,7 +634,7 @@
           <w:tab w:val="left" w:leader="dot" w:pos="9361"/>
         </w:tabs>
         <w:rPr>
-          <w:rFonts w:asciiTheme="minorHAnsi" w:hAnsiTheme="minorHAnsi" w:eastAsiaTheme="minorEastAsia" w:cstheme="minorBidi"/>
+          <w:rFonts w:asciiTheme="minorHAnsi" w:eastAsiaTheme="minorEastAsia" w:hAnsiTheme="minorHAnsi" w:cstheme="minorBidi"/>
           <w:noProof/>
           <w:snapToGrid/>
           <w:sz w:val="22"/>
@@ -642,7 +642,7 @@
           <w:lang w:val="pt-BR" w:eastAsia="pt-BR"/>
         </w:rPr>
       </w:pPr>
-      <w:hyperlink w:history="1" w:anchor="_Toc361651320">
+      <w:hyperlink w:anchor="_Toc361651320" w:history="1">
         <w:r>
           <w:rPr>
             <w:rStyle w:val="Hyperlink"/>
@@ -653,7 +653,7 @@
         </w:r>
         <w:r>
           <w:rPr>
-            <w:rFonts w:asciiTheme="minorHAnsi" w:hAnsiTheme="minorHAnsi" w:eastAsiaTheme="minorEastAsia" w:cstheme="minorBidi"/>
+            <w:rFonts w:asciiTheme="minorHAnsi" w:eastAsiaTheme="minorEastAsia" w:hAnsiTheme="minorHAnsi" w:cstheme="minorBidi"/>
             <w:noProof/>
             <w:snapToGrid/>
             <w:sz w:val="22"/>
@@ -728,7 +728,7 @@
           <w:tab w:val="left" w:leader="dot" w:pos="9361"/>
         </w:tabs>
         <w:rPr>
-          <w:rFonts w:asciiTheme="minorHAnsi" w:hAnsiTheme="minorHAnsi" w:eastAsiaTheme="minorEastAsia" w:cstheme="minorBidi"/>
+          <w:rFonts w:asciiTheme="minorHAnsi" w:eastAsiaTheme="minorEastAsia" w:hAnsiTheme="minorHAnsi" w:cstheme="minorBidi"/>
           <w:noProof/>
           <w:snapToGrid/>
           <w:sz w:val="22"/>
@@ -736,7 +736,7 @@
           <w:lang w:val="pt-BR" w:eastAsia="pt-BR"/>
         </w:rPr>
       </w:pPr>
-      <w:hyperlink w:history="1" w:anchor="_Toc361651321">
+      <w:hyperlink w:anchor="_Toc361651321" w:history="1">
         <w:r>
           <w:rPr>
             <w:rStyle w:val="Hyperlink"/>
@@ -747,7 +747,7 @@
         </w:r>
         <w:r>
           <w:rPr>
-            <w:rFonts w:asciiTheme="minorHAnsi" w:hAnsiTheme="minorHAnsi" w:eastAsiaTheme="minorEastAsia" w:cstheme="minorBidi"/>
+            <w:rFonts w:asciiTheme="minorHAnsi" w:eastAsiaTheme="minorEastAsia" w:hAnsiTheme="minorHAnsi" w:cstheme="minorBidi"/>
             <w:noProof/>
             <w:snapToGrid/>
             <w:sz w:val="22"/>
@@ -822,7 +822,7 @@
           <w:tab w:val="left" w:leader="dot" w:pos="9361"/>
         </w:tabs>
         <w:rPr>
-          <w:rFonts w:asciiTheme="minorHAnsi" w:hAnsiTheme="minorHAnsi" w:eastAsiaTheme="minorEastAsia" w:cstheme="minorBidi"/>
+          <w:rFonts w:asciiTheme="minorHAnsi" w:eastAsiaTheme="minorEastAsia" w:hAnsiTheme="minorHAnsi" w:cstheme="minorBidi"/>
           <w:noProof/>
           <w:snapToGrid/>
           <w:sz w:val="22"/>
@@ -830,7 +830,7 @@
           <w:lang w:val="pt-BR" w:eastAsia="pt-BR"/>
         </w:rPr>
       </w:pPr>
-      <w:hyperlink w:history="1" w:anchor="_Toc361651322">
+      <w:hyperlink w:anchor="_Toc361651322" w:history="1">
         <w:r>
           <w:rPr>
             <w:rStyle w:val="Hyperlink"/>
@@ -841,7 +841,7 @@
         </w:r>
         <w:r>
           <w:rPr>
-            <w:rFonts w:asciiTheme="minorHAnsi" w:hAnsiTheme="minorHAnsi" w:eastAsiaTheme="minorEastAsia" w:cstheme="minorBidi"/>
+            <w:rFonts w:asciiTheme="minorHAnsi" w:eastAsiaTheme="minorEastAsia" w:hAnsiTheme="minorHAnsi" w:cstheme="minorBidi"/>
             <w:noProof/>
             <w:snapToGrid/>
             <w:sz w:val="22"/>
@@ -916,7 +916,7 @@
           <w:tab w:val="left" w:leader="dot" w:pos="9361"/>
         </w:tabs>
         <w:rPr>
-          <w:rFonts w:asciiTheme="minorHAnsi" w:hAnsiTheme="minorHAnsi" w:eastAsiaTheme="minorEastAsia" w:cstheme="minorBidi"/>
+          <w:rFonts w:asciiTheme="minorHAnsi" w:eastAsiaTheme="minorEastAsia" w:hAnsiTheme="minorHAnsi" w:cstheme="minorBidi"/>
           <w:noProof/>
           <w:snapToGrid/>
           <w:sz w:val="22"/>
@@ -924,7 +924,7 @@
           <w:lang w:val="pt-BR" w:eastAsia="pt-BR"/>
         </w:rPr>
       </w:pPr>
-      <w:hyperlink w:history="1" w:anchor="_Toc361651323">
+      <w:hyperlink w:anchor="_Toc361651323" w:history="1">
         <w:r>
           <w:rPr>
             <w:rStyle w:val="Hyperlink"/>
@@ -935,7 +935,7 @@
         </w:r>
         <w:r>
           <w:rPr>
-            <w:rFonts w:asciiTheme="minorHAnsi" w:hAnsiTheme="minorHAnsi" w:eastAsiaTheme="minorEastAsia" w:cstheme="minorBidi"/>
+            <w:rFonts w:asciiTheme="minorHAnsi" w:eastAsiaTheme="minorEastAsia" w:hAnsiTheme="minorHAnsi" w:cstheme="minorBidi"/>
             <w:noProof/>
             <w:snapToGrid/>
             <w:sz w:val="22"/>
@@ -1010,7 +1010,7 @@
           <w:tab w:val="left" w:leader="dot" w:pos="9361"/>
         </w:tabs>
         <w:rPr>
-          <w:rFonts w:asciiTheme="minorHAnsi" w:hAnsiTheme="minorHAnsi" w:eastAsiaTheme="minorEastAsia" w:cstheme="minorBidi"/>
+          <w:rFonts w:asciiTheme="minorHAnsi" w:eastAsiaTheme="minorEastAsia" w:hAnsiTheme="minorHAnsi" w:cstheme="minorBidi"/>
           <w:noProof/>
           <w:snapToGrid/>
           <w:sz w:val="22"/>
@@ -1018,7 +1018,7 @@
           <w:lang w:val="pt-BR" w:eastAsia="pt-BR"/>
         </w:rPr>
       </w:pPr>
-      <w:hyperlink w:history="1" w:anchor="_Toc361651324">
+      <w:hyperlink w:anchor="_Toc361651324" w:history="1">
         <w:r>
           <w:rPr>
             <w:rStyle w:val="Hyperlink"/>
@@ -1029,7 +1029,7 @@
         </w:r>
         <w:r>
           <w:rPr>
-            <w:rFonts w:asciiTheme="minorHAnsi" w:hAnsiTheme="minorHAnsi" w:eastAsiaTheme="minorEastAsia" w:cstheme="minorBidi"/>
+            <w:rFonts w:asciiTheme="minorHAnsi" w:eastAsiaTheme="minorEastAsia" w:hAnsiTheme="minorHAnsi" w:cstheme="minorBidi"/>
             <w:noProof/>
             <w:snapToGrid/>
             <w:sz w:val="22"/>
@@ -1104,7 +1104,7 @@
           <w:tab w:val="left" w:leader="dot" w:pos="9361"/>
         </w:tabs>
         <w:rPr>
-          <w:rFonts w:asciiTheme="minorHAnsi" w:hAnsiTheme="minorHAnsi" w:eastAsiaTheme="minorEastAsia" w:cstheme="minorBidi"/>
+          <w:rFonts w:asciiTheme="minorHAnsi" w:eastAsiaTheme="minorEastAsia" w:hAnsiTheme="minorHAnsi" w:cstheme="minorBidi"/>
           <w:noProof/>
           <w:snapToGrid/>
           <w:sz w:val="22"/>
@@ -1112,7 +1112,7 @@
           <w:lang w:val="pt-BR" w:eastAsia="pt-BR"/>
         </w:rPr>
       </w:pPr>
-      <w:hyperlink w:history="1" w:anchor="_Toc361651325">
+      <w:hyperlink w:anchor="_Toc361651325" w:history="1">
         <w:r>
           <w:rPr>
             <w:rStyle w:val="Hyperlink"/>
@@ -1123,7 +1123,7 @@
         </w:r>
         <w:r>
           <w:rPr>
-            <w:rFonts w:asciiTheme="minorHAnsi" w:hAnsiTheme="minorHAnsi" w:eastAsiaTheme="minorEastAsia" w:cstheme="minorBidi"/>
+            <w:rFonts w:asciiTheme="minorHAnsi" w:eastAsiaTheme="minorEastAsia" w:hAnsiTheme="minorHAnsi" w:cstheme="minorBidi"/>
             <w:noProof/>
             <w:snapToGrid/>
             <w:sz w:val="22"/>
@@ -1198,7 +1198,7 @@
           <w:tab w:val="left" w:leader="dot" w:pos="9361"/>
         </w:tabs>
         <w:rPr>
-          <w:rFonts w:asciiTheme="minorHAnsi" w:hAnsiTheme="minorHAnsi" w:eastAsiaTheme="minorEastAsia" w:cstheme="minorBidi"/>
+          <w:rFonts w:asciiTheme="minorHAnsi" w:eastAsiaTheme="minorEastAsia" w:hAnsiTheme="minorHAnsi" w:cstheme="minorBidi"/>
           <w:noProof/>
           <w:snapToGrid/>
           <w:sz w:val="22"/>
@@ -1206,7 +1206,7 @@
           <w:lang w:val="pt-BR" w:eastAsia="pt-BR"/>
         </w:rPr>
       </w:pPr>
-      <w:hyperlink w:history="1" w:anchor="_Toc361651326">
+      <w:hyperlink w:anchor="_Toc361651326" w:history="1">
         <w:r>
           <w:rPr>
             <w:rStyle w:val="Hyperlink"/>
@@ -1217,7 +1217,7 @@
         </w:r>
         <w:r>
           <w:rPr>
-            <w:rFonts w:asciiTheme="minorHAnsi" w:hAnsiTheme="minorHAnsi" w:eastAsiaTheme="minorEastAsia" w:cstheme="minorBidi"/>
+            <w:rFonts w:asciiTheme="minorHAnsi" w:eastAsiaTheme="minorEastAsia" w:hAnsiTheme="minorHAnsi" w:cstheme="minorBidi"/>
             <w:noProof/>
             <w:snapToGrid/>
             <w:sz w:val="22"/>
@@ -1292,7 +1292,7 @@
           <w:tab w:val="left" w:leader="dot" w:pos="9361"/>
         </w:tabs>
         <w:rPr>
-          <w:rFonts w:asciiTheme="minorHAnsi" w:hAnsiTheme="minorHAnsi" w:eastAsiaTheme="minorEastAsia" w:cstheme="minorBidi"/>
+          <w:rFonts w:asciiTheme="minorHAnsi" w:eastAsiaTheme="minorEastAsia" w:hAnsiTheme="minorHAnsi" w:cstheme="minorBidi"/>
           <w:noProof/>
           <w:snapToGrid/>
           <w:sz w:val="22"/>
@@ -1300,7 +1300,7 @@
           <w:lang w:val="pt-BR" w:eastAsia="pt-BR"/>
         </w:rPr>
       </w:pPr>
-      <w:hyperlink w:history="1" w:anchor="_Toc361651327">
+      <w:hyperlink w:anchor="_Toc361651327" w:history="1">
         <w:r>
           <w:rPr>
             <w:rStyle w:val="Hyperlink"/>
@@ -1311,7 +1311,7 @@
         </w:r>
         <w:r>
           <w:rPr>
-            <w:rFonts w:asciiTheme="minorHAnsi" w:hAnsiTheme="minorHAnsi" w:eastAsiaTheme="minorEastAsia" w:cstheme="minorBidi"/>
+            <w:rFonts w:asciiTheme="minorHAnsi" w:eastAsiaTheme="minorEastAsia" w:hAnsiTheme="minorHAnsi" w:cstheme="minorBidi"/>
             <w:noProof/>
             <w:snapToGrid/>
             <w:sz w:val="22"/>
@@ -1386,7 +1386,7 @@
           <w:tab w:val="left" w:leader="dot" w:pos="9361"/>
         </w:tabs>
         <w:rPr>
-          <w:rFonts w:asciiTheme="minorHAnsi" w:hAnsiTheme="minorHAnsi" w:eastAsiaTheme="minorEastAsia" w:cstheme="minorBidi"/>
+          <w:rFonts w:asciiTheme="minorHAnsi" w:eastAsiaTheme="minorEastAsia" w:hAnsiTheme="minorHAnsi" w:cstheme="minorBidi"/>
           <w:noProof/>
           <w:snapToGrid/>
           <w:sz w:val="22"/>
@@ -1394,7 +1394,7 @@
           <w:lang w:val="pt-BR" w:eastAsia="pt-BR"/>
         </w:rPr>
       </w:pPr>
-      <w:hyperlink w:history="1" w:anchor="_Toc361651328">
+      <w:hyperlink w:anchor="_Toc361651328" w:history="1">
         <w:r>
           <w:rPr>
             <w:rStyle w:val="Hyperlink"/>
@@ -1405,7 +1405,7 @@
         </w:r>
         <w:r>
           <w:rPr>
-            <w:rFonts w:asciiTheme="minorHAnsi" w:hAnsiTheme="minorHAnsi" w:eastAsiaTheme="minorEastAsia" w:cstheme="minorBidi"/>
+            <w:rFonts w:asciiTheme="minorHAnsi" w:eastAsiaTheme="minorEastAsia" w:hAnsiTheme="minorHAnsi" w:cstheme="minorBidi"/>
             <w:noProof/>
             <w:snapToGrid/>
             <w:sz w:val="22"/>
@@ -1480,7 +1480,7 @@
           <w:tab w:val="left" w:leader="dot" w:pos="9361"/>
         </w:tabs>
         <w:rPr>
-          <w:rFonts w:asciiTheme="minorHAnsi" w:hAnsiTheme="minorHAnsi" w:eastAsiaTheme="minorEastAsia" w:cstheme="minorBidi"/>
+          <w:rFonts w:asciiTheme="minorHAnsi" w:eastAsiaTheme="minorEastAsia" w:hAnsiTheme="minorHAnsi" w:cstheme="minorBidi"/>
           <w:noProof/>
           <w:snapToGrid/>
           <w:sz w:val="22"/>
@@ -1488,7 +1488,7 @@
           <w:lang w:val="pt-BR" w:eastAsia="pt-BR"/>
         </w:rPr>
       </w:pPr>
-      <w:hyperlink w:history="1" w:anchor="_Toc361651329">
+      <w:hyperlink w:anchor="_Toc361651329" w:history="1">
         <w:r>
           <w:rPr>
             <w:rStyle w:val="Hyperlink"/>
@@ -1499,7 +1499,7 @@
         </w:r>
         <w:r>
           <w:rPr>
-            <w:rFonts w:asciiTheme="minorHAnsi" w:hAnsiTheme="minorHAnsi" w:eastAsiaTheme="minorEastAsia" w:cstheme="minorBidi"/>
+            <w:rFonts w:asciiTheme="minorHAnsi" w:eastAsiaTheme="minorEastAsia" w:hAnsiTheme="minorHAnsi" w:cstheme="minorBidi"/>
             <w:noProof/>
             <w:snapToGrid/>
             <w:sz w:val="22"/>
@@ -1574,7 +1574,7 @@
           <w:tab w:val="left" w:leader="dot" w:pos="9361"/>
         </w:tabs>
         <w:rPr>
-          <w:rFonts w:asciiTheme="minorHAnsi" w:hAnsiTheme="minorHAnsi" w:eastAsiaTheme="minorEastAsia" w:cstheme="minorBidi"/>
+          <w:rFonts w:asciiTheme="minorHAnsi" w:eastAsiaTheme="minorEastAsia" w:hAnsiTheme="minorHAnsi" w:cstheme="minorBidi"/>
           <w:noProof/>
           <w:snapToGrid/>
           <w:sz w:val="22"/>
@@ -1582,7 +1582,7 @@
           <w:lang w:val="pt-BR" w:eastAsia="pt-BR"/>
         </w:rPr>
       </w:pPr>
-      <w:hyperlink w:history="1" w:anchor="_Toc361651330">
+      <w:hyperlink w:anchor="_Toc361651330" w:history="1">
         <w:r>
           <w:rPr>
             <w:rStyle w:val="Hyperlink"/>
@@ -1593,7 +1593,7 @@
         </w:r>
         <w:r>
           <w:rPr>
-            <w:rFonts w:asciiTheme="minorHAnsi" w:hAnsiTheme="minorHAnsi" w:eastAsiaTheme="minorEastAsia" w:cstheme="minorBidi"/>
+            <w:rFonts w:asciiTheme="minorHAnsi" w:eastAsiaTheme="minorEastAsia" w:hAnsiTheme="minorHAnsi" w:cstheme="minorBidi"/>
             <w:noProof/>
             <w:snapToGrid/>
             <w:sz w:val="22"/>
@@ -1668,7 +1668,7 @@
           <w:tab w:val="left" w:leader="dot" w:pos="9361"/>
         </w:tabs>
         <w:rPr>
-          <w:rFonts w:asciiTheme="minorHAnsi" w:hAnsiTheme="minorHAnsi" w:eastAsiaTheme="minorEastAsia" w:cstheme="minorBidi"/>
+          <w:rFonts w:asciiTheme="minorHAnsi" w:eastAsiaTheme="minorEastAsia" w:hAnsiTheme="minorHAnsi" w:cstheme="minorBidi"/>
           <w:noProof/>
           <w:snapToGrid/>
           <w:sz w:val="22"/>
@@ -1676,7 +1676,7 @@
           <w:lang w:val="pt-BR" w:eastAsia="pt-BR"/>
         </w:rPr>
       </w:pPr>
-      <w:hyperlink w:history="1" w:anchor="_Toc361651331">
+      <w:hyperlink w:anchor="_Toc361651331" w:history="1">
         <w:r>
           <w:rPr>
             <w:rStyle w:val="Hyperlink"/>
@@ -1687,7 +1687,7 @@
         </w:r>
         <w:r>
           <w:rPr>
-            <w:rFonts w:asciiTheme="minorHAnsi" w:hAnsiTheme="minorHAnsi" w:eastAsiaTheme="minorEastAsia" w:cstheme="minorBidi"/>
+            <w:rFonts w:asciiTheme="minorHAnsi" w:eastAsiaTheme="minorEastAsia" w:hAnsiTheme="minorHAnsi" w:cstheme="minorBidi"/>
             <w:noProof/>
             <w:snapToGrid/>
             <w:sz w:val="22"/>
@@ -1762,7 +1762,7 @@
           <w:tab w:val="left" w:leader="dot" w:pos="9361"/>
         </w:tabs>
         <w:rPr>
-          <w:rFonts w:asciiTheme="minorHAnsi" w:hAnsiTheme="minorHAnsi" w:eastAsiaTheme="minorEastAsia" w:cstheme="minorBidi"/>
+          <w:rFonts w:asciiTheme="minorHAnsi" w:eastAsiaTheme="minorEastAsia" w:hAnsiTheme="minorHAnsi" w:cstheme="minorBidi"/>
           <w:noProof/>
           <w:snapToGrid/>
           <w:sz w:val="22"/>
@@ -1770,7 +1770,7 @@
           <w:lang w:val="pt-BR" w:eastAsia="pt-BR"/>
         </w:rPr>
       </w:pPr>
-      <w:hyperlink w:history="1" w:anchor="_Toc361651334">
+      <w:hyperlink w:anchor="_Toc361651334" w:history="1">
         <w:r>
           <w:rPr>
             <w:rStyle w:val="Hyperlink"/>
@@ -1789,7 +1789,7 @@
         </w:r>
         <w:r>
           <w:rPr>
-            <w:rFonts w:asciiTheme="minorHAnsi" w:hAnsiTheme="minorHAnsi" w:eastAsiaTheme="minorEastAsia" w:cstheme="minorBidi"/>
+            <w:rFonts w:asciiTheme="minorHAnsi" w:eastAsiaTheme="minorEastAsia" w:hAnsiTheme="minorHAnsi" w:cstheme="minorBidi"/>
             <w:noProof/>
             <w:snapToGrid/>
             <w:sz w:val="22"/>
@@ -1864,7 +1864,7 @@
           <w:tab w:val="left" w:leader="dot" w:pos="9361"/>
         </w:tabs>
         <w:rPr>
-          <w:rFonts w:asciiTheme="minorHAnsi" w:hAnsiTheme="minorHAnsi" w:eastAsiaTheme="minorEastAsia" w:cstheme="minorBidi"/>
+          <w:rFonts w:asciiTheme="minorHAnsi" w:eastAsiaTheme="minorEastAsia" w:hAnsiTheme="minorHAnsi" w:cstheme="minorBidi"/>
           <w:noProof/>
           <w:snapToGrid/>
           <w:sz w:val="22"/>
@@ -1872,7 +1872,7 @@
           <w:lang w:val="pt-BR" w:eastAsia="pt-BR"/>
         </w:rPr>
       </w:pPr>
-      <w:hyperlink w:history="1" w:anchor="_Toc361651335">
+      <w:hyperlink w:anchor="_Toc361651335" w:history="1">
         <w:r>
           <w:rPr>
             <w:rStyle w:val="Hyperlink"/>
@@ -1899,7 +1899,7 @@
         </w:r>
         <w:r>
           <w:rPr>
-            <w:rFonts w:asciiTheme="minorHAnsi" w:hAnsiTheme="minorHAnsi" w:eastAsiaTheme="minorEastAsia" w:cstheme="minorBidi"/>
+            <w:rFonts w:asciiTheme="minorHAnsi" w:eastAsiaTheme="minorEastAsia" w:hAnsiTheme="minorHAnsi" w:cstheme="minorBidi"/>
             <w:noProof/>
             <w:snapToGrid/>
             <w:sz w:val="22"/>
@@ -2029,9 +2029,9 @@
           <w:lang w:val="pt-BR"/>
         </w:rPr>
       </w:pPr>
-      <w:bookmarkStart w:name="_Toc456598586" w:id="0"/>
-      <w:bookmarkStart w:name="_Toc18206175" w:id="1"/>
-      <w:bookmarkStart w:name="_Toc361651315" w:id="2"/>
+      <w:bookmarkStart w:id="0" w:name="_Toc456598586"/>
+      <w:bookmarkStart w:id="1" w:name="_Toc18206175"/>
+      <w:bookmarkStart w:id="2" w:name="_Toc361651315"/>
       <w:r>
         <w:rPr>
           <w:lang w:val="pt-BR"/>
@@ -2054,8 +2054,8 @@
           <w:szCs w:val="20"/>
         </w:rPr>
       </w:pPr>
-      <w:bookmarkStart w:name="_Toc456598587" w:id="3"/>
-      <w:bookmarkStart w:name="_Toc18206176" w:id="4"/>
+      <w:bookmarkStart w:id="3" w:name="_Toc456598587"/>
+      <w:bookmarkStart w:id="4" w:name="_Toc18206176"/>
       <w:r>
         <w:rPr>
           <w:color w:val="000000" w:themeColor="text1"/>
@@ -2073,7 +2073,7 @@
           <w:lang w:val="pt-BR"/>
         </w:rPr>
       </w:pPr>
-      <w:bookmarkStart w:name="_Toc361651316" w:id="5"/>
+      <w:bookmarkStart w:id="5" w:name="_Toc361651316"/>
       <w:r>
         <w:rPr>
           <w:lang w:val="pt-BR"/>
@@ -2091,7 +2091,7 @@
           <w:color w:val="000000" w:themeColor="text1"/>
         </w:rPr>
       </w:pPr>
-      <w:bookmarkStart w:name="_Toc456598588" w:id="6"/>
+      <w:bookmarkStart w:id="6" w:name="_Toc456598588"/>
       <w:r>
         <w:rPr>
           <w:color w:val="000000" w:themeColor="text1"/>
@@ -2119,8 +2119,8 @@
           <w:lang w:val="pt-BR"/>
         </w:rPr>
       </w:pPr>
-      <w:bookmarkStart w:name="_Toc18206177" w:id="7"/>
-      <w:bookmarkStart w:name="_Toc361651317" w:id="8"/>
+      <w:bookmarkStart w:id="7" w:name="_Toc18206177"/>
+      <w:bookmarkStart w:id="8" w:name="_Toc361651317"/>
       <w:r>
         <w:rPr>
           <w:lang w:val="pt-BR"/>
@@ -2138,7 +2138,7 @@
           <w:color w:val="000000" w:themeColor="text1"/>
         </w:rPr>
       </w:pPr>
-      <w:bookmarkStart w:name="_Toc456598589" w:id="9"/>
+      <w:bookmarkStart w:id="9" w:name="_Toc456598589"/>
       <w:r>
         <w:rPr>
           <w:color w:val="000000" w:themeColor="text1"/>
@@ -2154,9 +2154,9 @@
           <w:lang w:val="pt-BR"/>
         </w:rPr>
       </w:pPr>
-      <w:bookmarkStart w:name="_Toc456598590" w:id="10"/>
-      <w:bookmarkStart w:name="_Toc18206179" w:id="11"/>
-      <w:bookmarkStart w:name="_Toc361651319" w:id="12"/>
+      <w:bookmarkStart w:id="10" w:name="_Toc456598590"/>
+      <w:bookmarkStart w:id="11" w:name="_Toc18206179"/>
+      <w:bookmarkStart w:id="12" w:name="_Toc361651319"/>
       <w:bookmarkEnd w:id="9"/>
       <w:r>
         <w:rPr>
@@ -2285,9 +2285,9 @@
           <w:lang w:val="pt-BR"/>
         </w:rPr>
       </w:pPr>
-      <w:bookmarkStart w:name="_Toc456598591" w:id="13"/>
-      <w:bookmarkStart w:name="_Toc18206180" w:id="14"/>
-      <w:bookmarkStart w:name="_Toc361651320" w:id="15"/>
+      <w:bookmarkStart w:id="13" w:name="_Toc456598591"/>
+      <w:bookmarkStart w:id="14" w:name="_Toc18206180"/>
+      <w:bookmarkStart w:id="15" w:name="_Toc361651320"/>
       <w:r>
         <w:rPr>
           <w:lang w:val="pt-BR"/>
@@ -2520,8 +2520,8 @@
           <w:lang w:val="pt-BR"/>
         </w:rPr>
       </w:pPr>
-      <w:bookmarkStart w:name="_Toc18206181" w:id="16"/>
-      <w:bookmarkStart w:name="_Toc361651321" w:id="17"/>
+      <w:bookmarkStart w:id="16" w:name="_Toc18206181"/>
+      <w:bookmarkStart w:id="17" w:name="_Toc361651321"/>
       <w:r>
         <w:rPr>
           <w:sz w:val="20"/>
@@ -2674,8 +2674,8 @@
           <w:lang w:val="pt-BR"/>
         </w:rPr>
       </w:pPr>
-      <w:bookmarkStart w:name="_Toc18206182" w:id="18"/>
-      <w:bookmarkStart w:name="_Toc361651322" w:id="19"/>
+      <w:bookmarkStart w:id="18" w:name="_Toc18206182"/>
+      <w:bookmarkStart w:id="19" w:name="_Toc361651322"/>
       <w:r>
         <w:rPr>
           <w:lang w:val="pt-BR"/>
@@ -2909,8 +2909,8 @@
           <w:lang w:val="pt-BR"/>
         </w:rPr>
       </w:pPr>
-      <w:bookmarkStart w:name="_Toc18206183" w:id="20"/>
-      <w:bookmarkStart w:name="_Toc361651323" w:id="21"/>
+      <w:bookmarkStart w:id="20" w:name="_Toc18206183"/>
+      <w:bookmarkStart w:id="21" w:name="_Toc361651323"/>
       <w:r>
         <w:rPr>
           <w:lang w:val="pt-BR"/>
@@ -3348,8 +3348,8 @@
           <w:color w:val="auto"/>
         </w:rPr>
       </w:pPr>
-      <w:bookmarkStart w:name="_Toc18206184" w:id="22"/>
-      <w:bookmarkStart w:name="_Toc361651324" w:id="23"/>
+      <w:bookmarkStart w:id="22" w:name="_Toc18206184"/>
+      <w:bookmarkStart w:id="23" w:name="_Toc361651324"/>
     </w:p>
     <w:p>
       <w:pPr>
@@ -3481,7 +3481,7 @@
       <w:bookmarkEnd w:id="22"/>
       <w:bookmarkEnd w:id="23"/>
     </w:p>
-    <w:p w14:noSpellErr="1">
+    <w:p>
       <w:pPr>
         <w:pStyle w:val="InfoBlue"/>
         <w:rPr>
@@ -3495,7 +3495,7 @@
         <w:t>A seguir temos uma breve descrição de cada caso de uso, utilizado na descrição das principais funcionalidades do sistema. São eles:</w:t>
       </w:r>
     </w:p>
-    <w:p w14:noSpellErr="1">
+    <w:p>
       <w:pPr>
         <w:pStyle w:val="InfoBlue"/>
         <w:numPr>
@@ -3503,47 +3503,17 @@
           <w:numId w:val="27"/>
         </w:numPr>
         <w:rPr>
-          <w:color w:val="000000" w:themeColor="text1" w:themeTint="FF" w:themeShade="FF"/>
+          <w:color w:val="000000" w:themeColor="text1"/>
         </w:rPr>
       </w:pPr>
       <w:r>
         <w:rPr>
           <w:color w:val="auto"/>
         </w:rPr>
-        <w:t>CSU01 – [Cadastrar Usuário] – [</w:t>
-      </w:r>
-      <w:r>
-        <w:rPr>
-          <w:color w:val="auto"/>
-        </w:rPr>
-        <w:t>O</w:t>
-      </w:r>
-      <w:r>
-        <w:rPr>
-          <w:color w:val="auto"/>
-        </w:rPr>
-        <w:t xml:space="preserve"> usuário</w:t>
-      </w:r>
-      <w:r>
-        <w:rPr>
-          <w:color w:val="auto"/>
-        </w:rPr>
-        <w:t xml:space="preserve"> através </w:t>
-      </w:r>
-      <w:r>
-        <w:rPr>
-          <w:color w:val="auto"/>
-        </w:rPr>
-        <w:t>da tela principal pode cadastrar</w:t>
-      </w:r>
-      <w:r>
-        <w:rPr>
-          <w:color w:val="auto"/>
-        </w:rPr>
-        <w:t>];</w:t>
-      </w:r>
-    </w:p>
-    <w:p w14:noSpellErr="1">
+        <w:t>CSU01 – [Cadastrar Usuário] – [O usuário através da tela principal pode cadastrar];</w:t>
+      </w:r>
+    </w:p>
+    <w:p>
       <w:pPr>
         <w:pStyle w:val="InfoBlue"/>
         <w:numPr>
@@ -3551,7 +3521,7 @@
           <w:numId w:val="27"/>
         </w:numPr>
         <w:rPr>
-          <w:color w:val="000000" w:themeColor="text1" w:themeTint="FF" w:themeShade="FF"/>
+          <w:color w:val="000000" w:themeColor="text1"/>
         </w:rPr>
       </w:pPr>
       <w:r>
@@ -3561,7 +3531,7 @@
         <w:t>CSU04 – [Login] – [O usuário através da tela principal poderá fazer login];</w:t>
       </w:r>
     </w:p>
-    <w:p w14:noSpellErr="1">
+    <w:p>
       <w:pPr>
         <w:pStyle w:val="InfoBlue"/>
         <w:numPr>
@@ -3569,29 +3539,17 @@
           <w:numId w:val="27"/>
         </w:numPr>
         <w:rPr>
-          <w:color w:val="000000" w:themeColor="text1" w:themeTint="FF" w:themeShade="FF"/>
+          <w:color w:val="000000" w:themeColor="text1"/>
         </w:rPr>
       </w:pPr>
       <w:r>
         <w:rPr>
           <w:color w:val="auto"/>
         </w:rPr>
-        <w:t xml:space="preserve">CSU06 – [Criar Evento] – [O usuário já </w:t>
-      </w:r>
-      <w:r>
-        <w:rPr>
-          <w:color w:val="auto"/>
-        </w:rPr>
-        <w:t>conectado</w:t>
-      </w:r>
-      <w:r>
-        <w:rPr>
-          <w:color w:val="auto"/>
-        </w:rPr>
-        <w:t xml:space="preserve"> ao sistema, poderá criar um evento];</w:t>
-      </w:r>
-    </w:p>
-    <w:p w14:noSpellErr="1">
+        <w:t>CSU06 – [Criar Evento] – [O usuário já conectado ao sistema, poderá criar um evento];</w:t>
+      </w:r>
+    </w:p>
+    <w:p>
       <w:pPr>
         <w:pStyle w:val="InfoBlue"/>
         <w:numPr>
@@ -3599,41 +3557,17 @@
           <w:numId w:val="27"/>
         </w:numPr>
         <w:rPr>
-          <w:color w:val="000000" w:themeColor="text1" w:themeTint="FF" w:themeShade="FF"/>
+          <w:color w:val="000000" w:themeColor="text1"/>
         </w:rPr>
       </w:pPr>
       <w:r>
         <w:rPr>
           <w:color w:val="auto"/>
         </w:rPr>
-        <w:t>CSU0</w:t>
-      </w:r>
-      <w:r>
-        <w:rPr>
-          <w:color w:val="auto"/>
-        </w:rPr>
-        <w:t>8</w:t>
-      </w:r>
-      <w:r>
-        <w:rPr>
-          <w:color w:val="auto"/>
-        </w:rPr>
-        <w:t xml:space="preserve"> – [</w:t>
-      </w:r>
-      <w:r>
-        <w:rPr>
-          <w:color w:val="auto"/>
-        </w:rPr>
-        <w:t>Adicionar Postagem</w:t>
-      </w:r>
-      <w:r>
-        <w:rPr>
-          <w:color w:val="auto"/>
-        </w:rPr>
-        <w:t>] – [O usuário poderá adicionar uma postagem no seu evento];</w:t>
-      </w:r>
-    </w:p>
-    <w:p w14:noSpellErr="1">
+        <w:t>CSU08 – [Adicionar Postagem] – [O usuário poderá adicionar uma postagem no seu evento];</w:t>
+      </w:r>
+    </w:p>
+    <w:p>
       <w:pPr>
         <w:pStyle w:val="InfoBlue"/>
         <w:numPr>
@@ -3641,29 +3575,17 @@
           <w:numId w:val="27"/>
         </w:numPr>
         <w:rPr>
-          <w:color w:val="000000" w:themeColor="text1" w:themeTint="FF" w:themeShade="FF"/>
+          <w:color w:val="000000" w:themeColor="text1"/>
         </w:rPr>
       </w:pPr>
       <w:r>
         <w:rPr>
           <w:color w:val="auto"/>
         </w:rPr>
-        <w:t>CSU010 – [Curtir Postagem] – [O usuário poderá curtir uma post</w:t>
-      </w:r>
-      <w:r>
-        <w:rPr>
-          <w:color w:val="auto"/>
-        </w:rPr>
-        <w:t>agem</w:t>
-      </w:r>
-      <w:r>
-        <w:rPr>
-          <w:color w:val="auto"/>
-        </w:rPr>
-        <w:t>];</w:t>
-      </w:r>
-    </w:p>
-    <w:p w14:noSpellErr="1">
+        <w:t>CSU010 – [Curtir Postagem] – [O usuário poderá curtir uma postagem];</w:t>
+      </w:r>
+    </w:p>
+    <w:p>
       <w:pPr>
         <w:pStyle w:val="InfoBlue"/>
         <w:numPr>
@@ -3671,29 +3593,17 @@
           <w:numId w:val="27"/>
         </w:numPr>
         <w:rPr>
-          <w:color w:val="000000" w:themeColor="text1" w:themeTint="FF" w:themeShade="FF"/>
+          <w:color w:val="000000" w:themeColor="text1"/>
         </w:rPr>
       </w:pPr>
       <w:r>
         <w:rPr>
           <w:color w:val="auto"/>
         </w:rPr>
-        <w:t>CSU014 – [Compartilhar Postagem] – [</w:t>
-      </w:r>
-      <w:r>
-        <w:rPr>
-          <w:color w:val="auto"/>
-        </w:rPr>
-        <w:t>O usuário poderá compartilhar uma postagem onde tem permissão</w:t>
-      </w:r>
-      <w:r>
-        <w:rPr>
-          <w:color w:val="auto"/>
-        </w:rPr>
-        <w:t>];</w:t>
-      </w:r>
-    </w:p>
-    <w:p w14:noSpellErr="1">
+        <w:t>CSU014 – [Compartilhar Postagem] – [O usuário poderá compartilhar uma postagem onde tem permissão];</w:t>
+      </w:r>
+    </w:p>
+    <w:p>
       <w:pPr>
         <w:pStyle w:val="InfoBlue"/>
         <w:numPr>
@@ -3701,60 +3611,31 @@
           <w:numId w:val="27"/>
         </w:numPr>
         <w:rPr>
-          <w:color w:val="000000" w:themeColor="text1" w:themeTint="FF" w:themeShade="FF"/>
+          <w:color w:val="000000" w:themeColor="text1"/>
         </w:rPr>
       </w:pPr>
       <w:r>
         <w:rPr>
           <w:color w:val="auto"/>
         </w:rPr>
-        <w:t>CSU015 – [Seguir Evento] – [</w:t>
-      </w:r>
-      <w:r>
-        <w:rPr>
-          <w:color w:val="auto"/>
-        </w:rPr>
-        <w:t>Um usuário poderá seguir um evento</w:t>
-      </w:r>
-      <w:r>
-        <w:rPr>
-          <w:color w:val="auto"/>
-        </w:rPr>
-        <w:t>];</w:t>
-      </w:r>
-    </w:p>
-    <w:p w14:noSpellErr="1">
+        <w:t>CSU015 – [Seguir Evento] – [Um usuário poderá seguir um evento];</w:t>
+      </w:r>
+    </w:p>
+    <w:p>
       <w:pPr>
         <w:pStyle w:val="InfoBlue"/>
         <w:numPr>
           <w:ilvl w:val="0"/>
           <w:numId w:val="27"/>
         </w:numPr>
-        <w:rPr>
-          <w:rFonts w:ascii="Times New Roman" w:hAnsi="Times New Roman" w:eastAsia="Times New Roman" w:cs="Times New Roman"/>
-          <w:color w:val="FF0000"/>
-        </w:rPr>
       </w:pPr>
       <w:r>
         <w:rPr>
           <w:color w:val="auto"/>
         </w:rPr>
-        <w:t xml:space="preserve">CSU017 – [Seguir Usuário] – [Um usuário poderá seguir um </w:t>
-      </w:r>
-      <w:r>
-        <w:rPr>
-          <w:color w:val="auto"/>
-        </w:rPr>
-        <w:t>outro usuário</w:t>
-      </w:r>
-      <w:r>
-        <w:rPr>
-          <w:color w:val="auto"/>
-        </w:rPr>
-        <w:t>]</w:t>
-      </w:r>
-      <w:r>
-        <w:rPr/>
+        <w:t>CSU017 – [Seguir Usuário] – [Um usuário poderá seguir um outro usuário]</w:t>
+      </w:r>
+      <w:r>
         <w:t>.</w:t>
       </w:r>
     </w:p>
@@ -3775,8 +3656,8 @@
           <w:lang w:val="pt-BR"/>
         </w:rPr>
       </w:pPr>
-      <w:bookmarkStart w:name="_Toc18206185" w:id="24"/>
-      <w:bookmarkStart w:name="_Toc361651325" w:id="25"/>
+      <w:bookmarkStart w:id="24" w:name="_Toc18206185"/>
+      <w:bookmarkStart w:id="25" w:name="_Toc361651325"/>
       <w:r>
         <w:rPr>
           <w:lang w:val="pt-BR"/>
@@ -3793,8 +3674,8 @@
           <w:lang w:val="pt-BR"/>
         </w:rPr>
       </w:pPr>
-      <w:bookmarkStart w:name="_Toc18206186" w:id="26"/>
-      <w:bookmarkStart w:name="_Toc361651326" w:id="27"/>
+      <w:bookmarkStart w:id="26" w:name="_Toc18206186"/>
+      <w:bookmarkStart w:id="27" w:name="_Toc361651326"/>
       <w:r>
         <w:rPr>
           <w:lang w:val="pt-BR"/>
@@ -3815,21 +3696,7 @@
         <w:rPr>
           <w:color w:val="auto"/>
         </w:rPr>
-        <w:t xml:space="preserve">A visão lógica do </w:t>
-      </w:r>
-      <w:proofErr w:type="spellStart"/>
-      <w:r>
-        <w:rPr>
-          <w:color w:val="auto"/>
-        </w:rPr>
-        <w:t>Eventgram</w:t>
-      </w:r>
-      <w:proofErr w:type="spellEnd"/>
-      <w:r>
-        <w:rPr>
-          <w:color w:val="auto"/>
-        </w:rPr>
-        <w:t xml:space="preserve"> é composta principalmente por 3 pacotes:</w:t>
+        <w:t>A visão lógica do Eventgram é composta principalmente por 3 pacotes:</w:t>
       </w:r>
     </w:p>
     <w:p>
@@ -3841,25 +3708,15 @@
         </w:numPr>
         <w:jc w:val="both"/>
         <w:rPr>
-          <w:color w:val="000000" w:themeColor="text1" w:themeTint="FF" w:themeShade="FF"/>
-          <w:lang w:val="pt-BR"/>
-        </w:rPr>
-      </w:pPr>
-      <w:proofErr w:type="spellStart"/>
-      <w:r>
-        <w:rPr>
-          <w:color w:val="auto"/>
-          <w:lang w:val="pt-BR"/>
-        </w:rPr>
-        <w:t>Model</w:t>
-      </w:r>
-      <w:proofErr w:type="spellEnd"/>
-      <w:r>
-        <w:rPr>
-          <w:color w:val="auto"/>
-          <w:lang w:val="pt-BR"/>
-        </w:rPr>
-        <w:t>: Esse pacote representa a implementação da parte lógica do domínio da aplicação. Aqui serão armazenadas classes que representam as entidades da aplicação e classes responsáveis pela persistência dos dados;</w:t>
+          <w:color w:val="000000" w:themeColor="text1"/>
+          <w:lang w:val="pt-BR"/>
+        </w:rPr>
+      </w:pPr>
+      <w:r>
+        <w:rPr>
+          <w:lang w:val="pt-BR"/>
+        </w:rPr>
+        <w:t>Model: Esse pacote representa a implementação da parte lógica do domínio da aplicação. Aqui serão armazenadas classes que representam as entidades da aplicação e classes responsáveis pela persistência dos dados;</w:t>
       </w:r>
     </w:p>
     <w:p>
@@ -3871,25 +3728,15 @@
         </w:numPr>
         <w:jc w:val="both"/>
         <w:rPr>
-          <w:color w:val="000000" w:themeColor="text1" w:themeTint="FF" w:themeShade="FF"/>
-          <w:lang w:val="pt-BR"/>
-        </w:rPr>
-      </w:pPr>
-      <w:proofErr w:type="spellStart"/>
-      <w:r>
-        <w:rPr>
-          <w:color w:val="auto"/>
-          <w:lang w:val="pt-BR"/>
-        </w:rPr>
-        <w:t>Views</w:t>
-      </w:r>
-      <w:proofErr w:type="spellEnd"/>
-      <w:r>
-        <w:rPr>
-          <w:color w:val="auto"/>
-          <w:lang w:val="pt-BR"/>
-        </w:rPr>
-        <w:t>: Nesse pacote são armazenados os componentes responsáveis por prover a interface gráfica da aplicação;</w:t>
+          <w:color w:val="000000" w:themeColor="text1"/>
+          <w:lang w:val="pt-BR"/>
+        </w:rPr>
+      </w:pPr>
+      <w:r>
+        <w:rPr>
+          <w:lang w:val="pt-BR"/>
+        </w:rPr>
+        <w:t>Views: Nesse pacote são armazenados os componentes responsáveis por prover a interface gráfica da aplicação;</w:t>
       </w:r>
     </w:p>
     <w:p>
@@ -3901,73 +3748,15 @@
         </w:numPr>
         <w:jc w:val="both"/>
         <w:rPr>
-          <w:color w:val="000000" w:themeColor="text1" w:themeTint="FF" w:themeShade="FF"/>
-          <w:lang w:val="pt-BR"/>
-        </w:rPr>
-      </w:pPr>
-      <w:proofErr w:type="spellStart"/>
-      <w:r>
-        <w:rPr>
-          <w:color w:val="auto"/>
-          <w:lang w:val="pt-BR"/>
-        </w:rPr>
-        <w:t>Controller</w:t>
-      </w:r>
-      <w:proofErr w:type="spellEnd"/>
-      <w:r>
-        <w:rPr>
-          <w:color w:val="auto"/>
-          <w:lang w:val="pt-BR"/>
-        </w:rPr>
-        <w:t xml:space="preserve">: Nesse pacote são armazenados os componentes do tipo </w:t>
-      </w:r>
-      <w:proofErr w:type="spellStart"/>
-      <w:r>
-        <w:rPr>
-          <w:color w:val="auto"/>
-          <w:lang w:val="pt-BR"/>
-        </w:rPr>
-        <w:t>Controller</w:t>
-      </w:r>
-      <w:proofErr w:type="spellEnd"/>
-      <w:r>
-        <w:rPr>
-          <w:color w:val="auto"/>
-          <w:lang w:val="pt-BR"/>
-        </w:rPr>
-        <w:t xml:space="preserve">. Tais componentes são responsáveis por relacionar os </w:t>
-      </w:r>
-      <w:proofErr w:type="spellStart"/>
-      <w:r>
-        <w:rPr>
-          <w:color w:val="auto"/>
-          <w:lang w:val="pt-BR"/>
-        </w:rPr>
-        <w:t>Models</w:t>
-      </w:r>
-      <w:proofErr w:type="spellEnd"/>
-      <w:r>
-        <w:rPr>
-          <w:color w:val="auto"/>
-          <w:lang w:val="pt-BR"/>
-        </w:rPr>
-        <w:t xml:space="preserve"> às </w:t>
-      </w:r>
-      <w:proofErr w:type="spellStart"/>
-      <w:r>
-        <w:rPr>
-          <w:color w:val="auto"/>
-          <w:lang w:val="pt-BR"/>
-        </w:rPr>
-        <w:t>Views</w:t>
-      </w:r>
-      <w:proofErr w:type="spellEnd"/>
-      <w:r>
-        <w:rPr>
-          <w:color w:val="auto"/>
-          <w:lang w:val="pt-BR"/>
-        </w:rPr>
-        <w:t>, de acordo com a interação do usuário.</w:t>
+          <w:color w:val="000000" w:themeColor="text1"/>
+          <w:lang w:val="pt-BR"/>
+        </w:rPr>
+      </w:pPr>
+      <w:r>
+        <w:rPr>
+          <w:lang w:val="pt-BR"/>
+        </w:rPr>
+        <w:t>Controller: Nesse pacote são armazenados os componentes do tipo Controller. Tais componentes são responsáveis por relacionar os Models às Views, de acordo com a interação do usuário.</w:t>
       </w:r>
     </w:p>
     <w:p>
@@ -3987,8 +3776,8 @@
           <w:lang w:val="pt-BR"/>
         </w:rPr>
       </w:pPr>
-      <w:bookmarkStart w:name="_Toc18206187" w:id="28"/>
-      <w:bookmarkStart w:name="_Toc361651327" w:id="29"/>
+      <w:bookmarkStart w:id="28" w:name="_Toc18206187"/>
+      <w:bookmarkStart w:id="29" w:name="_Toc361651327"/>
       <w:r>
         <w:rPr>
           <w:lang w:val="pt-BR"/>
@@ -4117,7 +3906,7 @@
           <w:lang w:val="pt-BR"/>
         </w:rPr>
       </w:pPr>
-      <w:bookmarkStart w:name="_Toc361651328" w:id="30"/>
+      <w:bookmarkStart w:id="30" w:name="_Toc361651328"/>
       <w:r>
         <w:rPr>
           <w:lang w:val="pt-BR"/>
@@ -4253,8 +4042,8 @@
           <w:lang w:val="pt-BR"/>
         </w:rPr>
       </w:pPr>
-      <w:bookmarkStart w:name="_Toc18206188" w:id="31"/>
-      <w:bookmarkStart w:name="_Toc361651329" w:id="32"/>
+      <w:bookmarkStart w:id="31" w:name="_Toc18206188"/>
+      <w:bookmarkStart w:id="32" w:name="_Toc361651329"/>
       <w:r>
         <w:rPr>
           <w:lang w:val="pt-BR"/>
@@ -4288,8 +4077,8 @@
           <w:lang w:val="pt-BR"/>
         </w:rPr>
       </w:pPr>
-      <w:bookmarkStart w:name="_Toc18206189" w:id="33"/>
-      <w:bookmarkStart w:name="_Toc361651330" w:id="34"/>
+      <w:bookmarkStart w:id="33" w:name="_Toc18206189"/>
+      <w:bookmarkStart w:id="34" w:name="_Toc361651330"/>
       <w:r>
         <w:rPr>
           <w:lang w:val="pt-BR"/>
@@ -4438,8 +4227,8 @@
           <w:lang w:val="pt-BR"/>
         </w:rPr>
       </w:pPr>
-      <w:bookmarkStart w:name="_Toc18206190" w:id="35"/>
-      <w:bookmarkStart w:name="_Toc361651331" w:id="36"/>
+      <w:bookmarkStart w:id="35" w:name="_Toc18206190"/>
+      <w:bookmarkStart w:id="36" w:name="_Toc361651331"/>
       <w:r>
         <w:rPr>
           <w:lang w:val="pt-BR"/>
@@ -4453,9 +4242,9 @@
       <w:pPr>
         <w:pStyle w:val="InfoBlue"/>
       </w:pPr>
-      <w:bookmarkStart w:name="_Toc18206194" w:id="37"/>
-      <w:bookmarkStart w:name="_Toc321036892" w:id="38"/>
-      <w:bookmarkStart w:name="_Toc361651333" w:id="39"/>
+      <w:bookmarkStart w:id="37" w:name="_Toc18206194"/>
+      <w:bookmarkStart w:id="38" w:name="_Toc321036892"/>
+      <w:bookmarkStart w:id="39" w:name="_Toc361651333"/>
     </w:p>
     <w:p>
       <w:pPr>
@@ -4575,9 +4364,9 @@
           <w:lang w:val="pt-BR"/>
         </w:rPr>
       </w:pPr>
-      <w:bookmarkStart w:name="_Toc18206195" w:id="40"/>
-      <w:bookmarkStart w:name="_Toc321036893" w:id="41"/>
-      <w:bookmarkStart w:name="_Toc361651334" w:id="42"/>
+      <w:bookmarkStart w:id="40" w:name="_Toc18206195"/>
+      <w:bookmarkStart w:id="41" w:name="_Toc321036893"/>
+      <w:bookmarkStart w:id="42" w:name="_Toc361651334"/>
       <w:bookmarkEnd w:id="37"/>
       <w:bookmarkEnd w:id="38"/>
       <w:bookmarkEnd w:id="39"/>
@@ -4591,7 +4380,7 @@
       <w:bookmarkEnd w:id="41"/>
       <w:bookmarkEnd w:id="42"/>
     </w:p>
-    <w:p w14:noSpellErr="1">
+    <w:p>
       <w:pPr>
         <w:pStyle w:val="InfoBlue"/>
         <w:rPr>
@@ -4627,7 +4416,7 @@
           <w:lang w:val="pt-BR"/>
         </w:rPr>
       </w:pPr>
-      <w:bookmarkStart w:name="_Toc361651335" w:id="43"/>
+      <w:bookmarkStart w:id="43" w:name="_Toc361651335"/>
       <w:r>
         <w:rPr>
           <w:lang w:val="pt-BR"/>
@@ -4682,71 +4471,95 @@
         </w:rPr>
       </w:pPr>
     </w:p>
-    <w:p w14:noSpellErr="1">
+    <w:p>
       <w:pPr>
         <w:pStyle w:val="Corpodetexto"/>
         <w:jc w:val="center"/>
         <w:rPr>
-          <w:b w:val="1"/>
-          <w:bCs w:val="1"/>
-          <w:lang w:val="pt-BR"/>
-        </w:rPr>
-      </w:pPr>
-      <w:r>
-        <w:rPr>
-          <w:b w:val="1"/>
-          <w:bCs w:val="1"/>
-          <w:lang w:val="pt-BR"/>
-        </w:rPr>
+          <w:b/>
+          <w:bCs/>
+          <w:lang w:val="pt-BR"/>
+        </w:rPr>
+      </w:pPr>
+      <w:r>
+        <w:rPr>
+          <w:b/>
+          <w:bCs/>
+          <w:lang w:val="pt-BR"/>
+        </w:rPr>
+        <w:lastRenderedPageBreak/>
         <w:t>Figura 6 – Diagrama da Arquitetura de Exceções</w:t>
       </w:r>
-    </w:p>
-    <w:p>
-      <w:pPr>
-        <w:pStyle w:val="Corpodetexto"/>
-        <w:jc w:val="center"/>
-        <w:rPr>
-          <w:b w:val="1"/>
-          <w:bCs w:val="1"/>
-          <w:lang w:val="pt-BR"/>
-        </w:rPr>
-      </w:pPr>
-      <w:bookmarkStart w:name="_GoBack" w:id="44"/>
+      <w:bookmarkStart w:id="44" w:name="_GoBack"/>
       <w:bookmarkEnd w:id="44"/>
-    </w:p>
-    <w:p>
-      <w:pPr>
-        <w:pStyle w:val="Corpodetexto"/>
-        <w:jc w:val="center"/>
-        <w:rPr>
-          <w:b w:val="1"/>
-          <w:bCs w:val="1"/>
-          <w:lang w:val="pt-BR"/>
-        </w:rPr>
-      </w:pPr>
-    </w:p>
-    <w:p>
-      <w:pPr>
-        <w:pStyle w:val="Corpodetexto"/>
-        <w:jc w:val="center"/>
-        <w:rPr>
-          <w:lang w:val="pt-BR"/>
-        </w:rPr>
-      </w:pPr>
-    </w:p>
-    <w:p>
-      <w:pPr>
-        <w:pStyle w:val="Corpodetexto"/>
-        <w:jc w:val="center"/>
-        <w:rPr>
-          <w:lang w:val="pt-BR"/>
-        </w:rPr>
-      </w:pPr>
+      <w:r>
+        <w:rPr>
+          <w:b/>
+          <w:bCs/>
+          <w:noProof/>
+          <w:snapToGrid/>
+        </w:rPr>
+        <w:drawing>
+          <wp:anchor distT="0" distB="0" distL="114300" distR="114300" simplePos="0" relativeHeight="251659268" behindDoc="0" locked="0" layoutInCell="1" allowOverlap="1" wp14:anchorId="1F2C25D0" wp14:editId="41C89708">
+            <wp:simplePos x="0" y="0"/>
+            <wp:positionH relativeFrom="column">
+              <wp:posOffset>-603250</wp:posOffset>
+            </wp:positionH>
+            <wp:positionV relativeFrom="paragraph">
+              <wp:posOffset>418465</wp:posOffset>
+            </wp:positionV>
+            <wp:extent cx="7150735" cy="4216400"/>
+            <wp:effectExtent l="0" t="0" r="0" b="0"/>
+            <wp:wrapTopAndBottom/>
+            <wp:docPr id="7" name="Imagem 7"/>
+            <wp:cNvGraphicFramePr>
+              <a:graphicFrameLocks xmlns:a="http://schemas.openxmlformats.org/drawingml/2006/main" noChangeAspect="1"/>
+            </wp:cNvGraphicFramePr>
+            <a:graphic xmlns:a="http://schemas.openxmlformats.org/drawingml/2006/main">
+              <a:graphicData uri="http://schemas.openxmlformats.org/drawingml/2006/picture">
+                <pic:pic xmlns:pic="http://schemas.openxmlformats.org/drawingml/2006/picture">
+                  <pic:nvPicPr>
+                    <pic:cNvPr id="7" name="ExeceptionDiagram.png"/>
+                    <pic:cNvPicPr/>
+                  </pic:nvPicPr>
+                  <pic:blipFill>
+                    <a:blip r:embed="rId14">
+                      <a:extLst>
+                        <a:ext uri="{28A0092B-C50C-407E-A947-70E740481C1C}">
+                          <a14:useLocalDpi xmlns:a14="http://schemas.microsoft.com/office/drawing/2010/main" val="0"/>
+                        </a:ext>
+                      </a:extLst>
+                    </a:blip>
+                    <a:stretch>
+                      <a:fillRect/>
+                    </a:stretch>
+                  </pic:blipFill>
+                  <pic:spPr>
+                    <a:xfrm>
+                      <a:off x="0" y="0"/>
+                      <a:ext cx="7150735" cy="4216400"/>
+                    </a:xfrm>
+                    <a:prstGeom prst="rect">
+                      <a:avLst/>
+                    </a:prstGeom>
+                  </pic:spPr>
+                </pic:pic>
+              </a:graphicData>
+            </a:graphic>
+            <wp14:sizeRelH relativeFrom="margin">
+              <wp14:pctWidth>0</wp14:pctWidth>
+            </wp14:sizeRelH>
+            <wp14:sizeRelV relativeFrom="margin">
+              <wp14:pctHeight>0</wp14:pctHeight>
+            </wp14:sizeRelV>
+          </wp:anchor>
+        </w:drawing>
+      </w:r>
     </w:p>
     <w:sectPr>
-      <w:headerReference w:type="default" r:id="rId14"/>
-      <w:footerReference w:type="default" r:id="rId15"/>
-      <w:pgSz w:w="12240" w:h="15840" w:orient="portrait" w:code="1"/>
+      <w:headerReference w:type="default" r:id="rId15"/>
+      <w:footerReference w:type="default" r:id="rId16"/>
+      <w:pgSz w:w="12240" w:h="15840" w:code="1"/>
       <w:pgMar w:top="1417" w:right="1440" w:bottom="1417" w:left="1440" w:header="720" w:footer="720" w:gutter="0"/>
       <w:cols w:space="720"/>
     </w:sectPr>
@@ -4792,12 +4605,12 @@
     <w:tblPr>
       <w:tblW w:w="0" w:type="auto"/>
       <w:tblBorders>
-        <w:top w:val="single" w:color="auto" w:sz="6" w:space="0"/>
-        <w:left w:val="single" w:color="auto" w:sz="6" w:space="0"/>
-        <w:bottom w:val="single" w:color="auto" w:sz="6" w:space="0"/>
-        <w:right w:val="single" w:color="auto" w:sz="6" w:space="0"/>
-        <w:insideH w:val="single" w:color="auto" w:sz="6" w:space="0"/>
-        <w:insideV w:val="single" w:color="auto" w:sz="6" w:space="0"/>
+        <w:top w:val="single" w:sz="6" w:space="0" w:color="auto"/>
+        <w:left w:val="single" w:sz="6" w:space="0" w:color="auto"/>
+        <w:bottom w:val="single" w:sz="6" w:space="0" w:color="auto"/>
+        <w:right w:val="single" w:sz="6" w:space="0" w:color="auto"/>
+        <w:insideH w:val="single" w:sz="6" w:space="0" w:color="auto"/>
+        <w:insideV w:val="single" w:sz="6" w:space="0" w:color="auto"/>
       </w:tblBorders>
       <w:tblLayout w:type="fixed"/>
       <w:tblLook w:val="0000" w:firstRow="0" w:lastRow="0" w:firstColumn="0" w:lastColumn="0" w:noHBand="0" w:noVBand="0"/>
@@ -4914,7 +4727,7 @@
               <w:noProof/>
               <w:lang w:val="pt-BR"/>
             </w:rPr>
-            <w:t>11</w:t>
+            <w:t>10</w:t>
           </w:r>
           <w:r>
             <w:rPr>
@@ -5023,7 +4836,7 @@
   <w:p>
     <w:pPr>
       <w:pBdr>
-        <w:top w:val="single" w:color="auto" w:sz="6" w:space="1"/>
+        <w:top w:val="single" w:sz="6" w:space="1" w:color="auto"/>
       </w:pBdr>
       <w:rPr>
         <w:sz w:val="24"/>
@@ -5034,11 +4847,11 @@
   <w:p>
     <w:pPr>
       <w:pBdr>
-        <w:bottom w:val="single" w:color="auto" w:sz="6" w:space="1"/>
+        <w:bottom w:val="single" w:sz="6" w:space="1" w:color="auto"/>
       </w:pBdr>
       <w:jc w:val="right"/>
       <w:rPr>
-        <w:rFonts w:ascii="Arial" w:hAnsi="Arial" w:eastAsia="Arial" w:cs="Arial"/>
+        <w:rFonts w:ascii="Arial" w:eastAsia="Arial" w:hAnsi="Arial" w:cs="Arial"/>
         <w:b/>
         <w:bCs/>
         <w:sz w:val="36"/>
@@ -5047,7 +4860,7 @@
     </w:pPr>
     <w:r>
       <w:rPr>
-        <w:rFonts w:ascii="Arial" w:hAnsi="Arial" w:eastAsia="Arial" w:cs="Arial"/>
+        <w:rFonts w:ascii="Arial" w:eastAsia="Arial" w:hAnsi="Arial" w:cs="Arial"/>
         <w:b/>
         <w:bCs/>
         <w:sz w:val="36"/>
@@ -5059,7 +4872,7 @@
   <w:p>
     <w:pPr>
       <w:pBdr>
-        <w:bottom w:val="single" w:color="auto" w:sz="6" w:space="1"/>
+        <w:bottom w:val="single" w:sz="6" w:space="1" w:color="auto"/>
       </w:pBdr>
       <w:jc w:val="right"/>
       <w:rPr>
@@ -5082,12 +4895,12 @@
     <w:tblPr>
       <w:tblW w:w="0" w:type="auto"/>
       <w:tblBorders>
-        <w:top w:val="single" w:color="auto" w:sz="6" w:space="0"/>
-        <w:left w:val="single" w:color="auto" w:sz="6" w:space="0"/>
-        <w:bottom w:val="single" w:color="auto" w:sz="6" w:space="0"/>
-        <w:right w:val="single" w:color="auto" w:sz="6" w:space="0"/>
-        <w:insideH w:val="single" w:color="auto" w:sz="6" w:space="0"/>
-        <w:insideV w:val="single" w:color="auto" w:sz="6" w:space="0"/>
+        <w:top w:val="single" w:sz="6" w:space="0" w:color="auto"/>
+        <w:left w:val="single" w:sz="6" w:space="0" w:color="auto"/>
+        <w:bottom w:val="single" w:sz="6" w:space="0" w:color="auto"/>
+        <w:right w:val="single" w:sz="6" w:space="0" w:color="auto"/>
+        <w:insideH w:val="single" w:sz="6" w:space="0" w:color="auto"/>
+        <w:insideV w:val="single" w:sz="6" w:space="0" w:color="auto"/>
       </w:tblBorders>
       <w:tblLayout w:type="fixed"/>
       <w:tblLook w:val="0000" w:firstRow="0" w:lastRow="0" w:firstColumn="0" w:lastColumn="0" w:noHBand="0" w:noVBand="0"/>
@@ -5101,10 +4914,10 @@
         <w:tcPr>
           <w:tcW w:w="6379" w:type="dxa"/>
           <w:tcBorders>
-            <w:top w:val="single" w:color="auto" w:sz="6" w:space="0"/>
-            <w:left w:val="single" w:color="auto" w:sz="6" w:space="0"/>
-            <w:bottom w:val="single" w:color="auto" w:sz="6" w:space="0"/>
-            <w:right w:val="single" w:color="auto" w:sz="6" w:space="0"/>
+            <w:top w:val="single" w:sz="6" w:space="0" w:color="auto"/>
+            <w:left w:val="single" w:sz="6" w:space="0" w:color="auto"/>
+            <w:bottom w:val="single" w:sz="6" w:space="0" w:color="auto"/>
+            <w:right w:val="single" w:sz="6" w:space="0" w:color="auto"/>
           </w:tcBorders>
         </w:tcPr>
         <w:p>
@@ -5125,10 +4938,10 @@
         <w:tcPr>
           <w:tcW w:w="3179" w:type="dxa"/>
           <w:tcBorders>
-            <w:top w:val="single" w:color="auto" w:sz="6" w:space="0"/>
-            <w:left w:val="single" w:color="auto" w:sz="6" w:space="0"/>
-            <w:bottom w:val="single" w:color="auto" w:sz="6" w:space="0"/>
-            <w:right w:val="single" w:color="auto" w:sz="6" w:space="0"/>
+            <w:top w:val="single" w:sz="6" w:space="0" w:color="auto"/>
+            <w:left w:val="single" w:sz="6" w:space="0" w:color="auto"/>
+            <w:bottom w:val="single" w:sz="6" w:space="0" w:color="auto"/>
+            <w:right w:val="single" w:sz="6" w:space="0" w:color="auto"/>
           </w:tcBorders>
         </w:tcPr>
         <w:p>
@@ -5156,10 +4969,10 @@
         <w:tcPr>
           <w:tcW w:w="6379" w:type="dxa"/>
           <w:tcBorders>
-            <w:top w:val="single" w:color="auto" w:sz="6" w:space="0"/>
-            <w:left w:val="single" w:color="auto" w:sz="6" w:space="0"/>
-            <w:bottom w:val="single" w:color="auto" w:sz="6" w:space="0"/>
-            <w:right w:val="single" w:color="auto" w:sz="6" w:space="0"/>
+            <w:top w:val="single" w:sz="6" w:space="0" w:color="auto"/>
+            <w:left w:val="single" w:sz="6" w:space="0" w:color="auto"/>
+            <w:bottom w:val="single" w:sz="6" w:space="0" w:color="auto"/>
+            <w:right w:val="single" w:sz="6" w:space="0" w:color="auto"/>
           </w:tcBorders>
         </w:tcPr>
         <w:p>
@@ -5195,10 +5008,10 @@
         <w:tcPr>
           <w:tcW w:w="3179" w:type="dxa"/>
           <w:tcBorders>
-            <w:top w:val="single" w:color="auto" w:sz="6" w:space="0"/>
-            <w:left w:val="single" w:color="auto" w:sz="6" w:space="0"/>
-            <w:bottom w:val="single" w:color="auto" w:sz="6" w:space="0"/>
-            <w:right w:val="single" w:color="auto" w:sz="6" w:space="0"/>
+            <w:top w:val="single" w:sz="6" w:space="0" w:color="auto"/>
+            <w:left w:val="single" w:sz="6" w:space="0" w:color="auto"/>
+            <w:bottom w:val="single" w:sz="6" w:space="0" w:color="auto"/>
+            <w:right w:val="single" w:sz="6" w:space="0" w:color="auto"/>
           </w:tcBorders>
         </w:tcPr>
         <w:p>
@@ -5356,7 +5169,7 @@
         <w:ind w:left="360" w:hanging="360"/>
       </w:pPr>
       <w:rPr>
-        <w:rFonts w:hint="default" w:ascii="Symbol" w:hAnsi="Symbol"/>
+        <w:rFonts w:ascii="Symbol" w:hAnsi="Symbol" w:hint="default"/>
       </w:rPr>
     </w:lvl>
     <w:lvl w:ilvl="1">
@@ -5413,7 +5226,7 @@
         <w:ind w:left="1440" w:hanging="360"/>
       </w:pPr>
       <w:rPr>
-        <w:rFonts w:hint="default" w:ascii="Symbol" w:hAnsi="Symbol"/>
+        <w:rFonts w:ascii="Symbol" w:hAnsi="Symbol" w:hint="default"/>
       </w:rPr>
     </w:lvl>
     <w:lvl w:ilvl="1" w:tplc="04160003" w:tentative="1">
@@ -5425,7 +5238,7 @@
         <w:ind w:left="2160" w:hanging="360"/>
       </w:pPr>
       <w:rPr>
-        <w:rFonts w:hint="default" w:ascii="Courier New" w:hAnsi="Courier New" w:cs="Courier New"/>
+        <w:rFonts w:ascii="Courier New" w:hAnsi="Courier New" w:cs="Courier New" w:hint="default"/>
       </w:rPr>
     </w:lvl>
     <w:lvl w:ilvl="2" w:tplc="04160005" w:tentative="1">
@@ -5437,7 +5250,7 @@
         <w:ind w:left="2880" w:hanging="360"/>
       </w:pPr>
       <w:rPr>
-        <w:rFonts w:hint="default" w:ascii="Wingdings" w:hAnsi="Wingdings"/>
+        <w:rFonts w:ascii="Wingdings" w:hAnsi="Wingdings" w:hint="default"/>
       </w:rPr>
     </w:lvl>
     <w:lvl w:ilvl="3" w:tplc="04160001" w:tentative="1">
@@ -5449,7 +5262,7 @@
         <w:ind w:left="3600" w:hanging="360"/>
       </w:pPr>
       <w:rPr>
-        <w:rFonts w:hint="default" w:ascii="Symbol" w:hAnsi="Symbol"/>
+        <w:rFonts w:ascii="Symbol" w:hAnsi="Symbol" w:hint="default"/>
       </w:rPr>
     </w:lvl>
     <w:lvl w:ilvl="4" w:tplc="04160003" w:tentative="1">
@@ -5461,7 +5274,7 @@
         <w:ind w:left="4320" w:hanging="360"/>
       </w:pPr>
       <w:rPr>
-        <w:rFonts w:hint="default" w:ascii="Courier New" w:hAnsi="Courier New" w:cs="Courier New"/>
+        <w:rFonts w:ascii="Courier New" w:hAnsi="Courier New" w:cs="Courier New" w:hint="default"/>
       </w:rPr>
     </w:lvl>
     <w:lvl w:ilvl="5" w:tplc="04160005" w:tentative="1">
@@ -5473,7 +5286,7 @@
         <w:ind w:left="5040" w:hanging="360"/>
       </w:pPr>
       <w:rPr>
-        <w:rFonts w:hint="default" w:ascii="Wingdings" w:hAnsi="Wingdings"/>
+        <w:rFonts w:ascii="Wingdings" w:hAnsi="Wingdings" w:hint="default"/>
       </w:rPr>
     </w:lvl>
     <w:lvl w:ilvl="6" w:tplc="04160001" w:tentative="1">
@@ -5485,7 +5298,7 @@
         <w:ind w:left="5760" w:hanging="360"/>
       </w:pPr>
       <w:rPr>
-        <w:rFonts w:hint="default" w:ascii="Symbol" w:hAnsi="Symbol"/>
+        <w:rFonts w:ascii="Symbol" w:hAnsi="Symbol" w:hint="default"/>
       </w:rPr>
     </w:lvl>
     <w:lvl w:ilvl="7" w:tplc="04160003" w:tentative="1">
@@ -5497,7 +5310,7 @@
         <w:ind w:left="6480" w:hanging="360"/>
       </w:pPr>
       <w:rPr>
-        <w:rFonts w:hint="default" w:ascii="Courier New" w:hAnsi="Courier New" w:cs="Courier New"/>
+        <w:rFonts w:ascii="Courier New" w:hAnsi="Courier New" w:cs="Courier New" w:hint="default"/>
       </w:rPr>
     </w:lvl>
     <w:lvl w:ilvl="8" w:tplc="04160005" w:tentative="1">
@@ -5509,7 +5322,7 @@
         <w:ind w:left="7200" w:hanging="360"/>
       </w:pPr>
       <w:rPr>
-        <w:rFonts w:hint="default" w:ascii="Wingdings" w:hAnsi="Wingdings"/>
+        <w:rFonts w:ascii="Wingdings" w:hAnsi="Wingdings" w:hint="default"/>
       </w:rPr>
     </w:lvl>
   </w:abstractNum>
@@ -5529,7 +5342,7 @@
         <w:ind w:left="360" w:hanging="360"/>
       </w:pPr>
       <w:rPr>
-        <w:rFonts w:hint="default" w:ascii="Symbol" w:hAnsi="Symbol"/>
+        <w:rFonts w:ascii="Symbol" w:hAnsi="Symbol" w:hint="default"/>
       </w:rPr>
     </w:lvl>
     <w:lvl w:ilvl="1">
@@ -5586,7 +5399,7 @@
         <w:ind w:left="1440" w:hanging="360"/>
       </w:pPr>
       <w:rPr>
-        <w:rFonts w:hint="default" w:ascii="Symbol" w:hAnsi="Symbol"/>
+        <w:rFonts w:ascii="Symbol" w:hAnsi="Symbol" w:hint="default"/>
       </w:rPr>
     </w:lvl>
     <w:lvl w:ilvl="1" w:tplc="04160003" w:tentative="1">
@@ -5598,7 +5411,7 @@
         <w:ind w:left="2160" w:hanging="360"/>
       </w:pPr>
       <w:rPr>
-        <w:rFonts w:hint="default" w:ascii="Courier New" w:hAnsi="Courier New" w:cs="Courier New"/>
+        <w:rFonts w:ascii="Courier New" w:hAnsi="Courier New" w:cs="Courier New" w:hint="default"/>
       </w:rPr>
     </w:lvl>
     <w:lvl w:ilvl="2" w:tplc="04160005" w:tentative="1">
@@ -5610,7 +5423,7 @@
         <w:ind w:left="2880" w:hanging="360"/>
       </w:pPr>
       <w:rPr>
-        <w:rFonts w:hint="default" w:ascii="Wingdings" w:hAnsi="Wingdings"/>
+        <w:rFonts w:ascii="Wingdings" w:hAnsi="Wingdings" w:hint="default"/>
       </w:rPr>
     </w:lvl>
     <w:lvl w:ilvl="3" w:tplc="04160001" w:tentative="1">
@@ -5622,7 +5435,7 @@
         <w:ind w:left="3600" w:hanging="360"/>
       </w:pPr>
       <w:rPr>
-        <w:rFonts w:hint="default" w:ascii="Symbol" w:hAnsi="Symbol"/>
+        <w:rFonts w:ascii="Symbol" w:hAnsi="Symbol" w:hint="default"/>
       </w:rPr>
     </w:lvl>
     <w:lvl w:ilvl="4" w:tplc="04160003" w:tentative="1">
@@ -5634,7 +5447,7 @@
         <w:ind w:left="4320" w:hanging="360"/>
       </w:pPr>
       <w:rPr>
-        <w:rFonts w:hint="default" w:ascii="Courier New" w:hAnsi="Courier New" w:cs="Courier New"/>
+        <w:rFonts w:ascii="Courier New" w:hAnsi="Courier New" w:cs="Courier New" w:hint="default"/>
       </w:rPr>
     </w:lvl>
     <w:lvl w:ilvl="5" w:tplc="04160005" w:tentative="1">
@@ -5646,7 +5459,7 @@
         <w:ind w:left="5040" w:hanging="360"/>
       </w:pPr>
       <w:rPr>
-        <w:rFonts w:hint="default" w:ascii="Wingdings" w:hAnsi="Wingdings"/>
+        <w:rFonts w:ascii="Wingdings" w:hAnsi="Wingdings" w:hint="default"/>
       </w:rPr>
     </w:lvl>
     <w:lvl w:ilvl="6" w:tplc="04160001" w:tentative="1">
@@ -5658,7 +5471,7 @@
         <w:ind w:left="5760" w:hanging="360"/>
       </w:pPr>
       <w:rPr>
-        <w:rFonts w:hint="default" w:ascii="Symbol" w:hAnsi="Symbol"/>
+        <w:rFonts w:ascii="Symbol" w:hAnsi="Symbol" w:hint="default"/>
       </w:rPr>
     </w:lvl>
     <w:lvl w:ilvl="7" w:tplc="04160003" w:tentative="1">
@@ -5670,7 +5483,7 @@
         <w:ind w:left="6480" w:hanging="360"/>
       </w:pPr>
       <w:rPr>
-        <w:rFonts w:hint="default" w:ascii="Courier New" w:hAnsi="Courier New" w:cs="Courier New"/>
+        <w:rFonts w:ascii="Courier New" w:hAnsi="Courier New" w:cs="Courier New" w:hint="default"/>
       </w:rPr>
     </w:lvl>
     <w:lvl w:ilvl="8" w:tplc="04160005" w:tentative="1">
@@ -5682,7 +5495,7 @@
         <w:ind w:left="7200" w:hanging="360"/>
       </w:pPr>
       <w:rPr>
-        <w:rFonts w:hint="default" w:ascii="Wingdings" w:hAnsi="Wingdings"/>
+        <w:rFonts w:ascii="Wingdings" w:hAnsi="Wingdings" w:hint="default"/>
       </w:rPr>
     </w:lvl>
   </w:abstractNum>
@@ -5702,7 +5515,7 @@
         <w:ind w:left="360" w:hanging="360"/>
       </w:pPr>
       <w:rPr>
-        <w:rFonts w:hint="default" w:ascii="Symbol" w:hAnsi="Symbol"/>
+        <w:rFonts w:ascii="Symbol" w:hAnsi="Symbol" w:hint="default"/>
       </w:rPr>
     </w:lvl>
     <w:lvl w:ilvl="1">
@@ -5759,7 +5572,7 @@
         <w:ind w:left="1440" w:hanging="360"/>
       </w:pPr>
       <w:rPr>
-        <w:rFonts w:hint="default" w:ascii="Symbol" w:hAnsi="Symbol"/>
+        <w:rFonts w:ascii="Symbol" w:hAnsi="Symbol" w:hint="default"/>
       </w:rPr>
     </w:lvl>
     <w:lvl w:ilvl="1" w:tplc="04160003" w:tentative="1">
@@ -5771,7 +5584,7 @@
         <w:ind w:left="2160" w:hanging="360"/>
       </w:pPr>
       <w:rPr>
-        <w:rFonts w:hint="default" w:ascii="Courier New" w:hAnsi="Courier New" w:cs="Courier New"/>
+        <w:rFonts w:ascii="Courier New" w:hAnsi="Courier New" w:cs="Courier New" w:hint="default"/>
       </w:rPr>
     </w:lvl>
     <w:lvl w:ilvl="2" w:tplc="04160005" w:tentative="1">
@@ -5783,7 +5596,7 @@
         <w:ind w:left="2880" w:hanging="360"/>
       </w:pPr>
       <w:rPr>
-        <w:rFonts w:hint="default" w:ascii="Wingdings" w:hAnsi="Wingdings"/>
+        <w:rFonts w:ascii="Wingdings" w:hAnsi="Wingdings" w:hint="default"/>
       </w:rPr>
     </w:lvl>
     <w:lvl w:ilvl="3" w:tplc="04160001" w:tentative="1">
@@ -5795,7 +5608,7 @@
         <w:ind w:left="3600" w:hanging="360"/>
       </w:pPr>
       <w:rPr>
-        <w:rFonts w:hint="default" w:ascii="Symbol" w:hAnsi="Symbol"/>
+        <w:rFonts w:ascii="Symbol" w:hAnsi="Symbol" w:hint="default"/>
       </w:rPr>
     </w:lvl>
     <w:lvl w:ilvl="4" w:tplc="04160003" w:tentative="1">
@@ -5807,7 +5620,7 @@
         <w:ind w:left="4320" w:hanging="360"/>
       </w:pPr>
       <w:rPr>
-        <w:rFonts w:hint="default" w:ascii="Courier New" w:hAnsi="Courier New" w:cs="Courier New"/>
+        <w:rFonts w:ascii="Courier New" w:hAnsi="Courier New" w:cs="Courier New" w:hint="default"/>
       </w:rPr>
     </w:lvl>
     <w:lvl w:ilvl="5" w:tplc="04160005" w:tentative="1">
@@ -5819,7 +5632,7 @@
         <w:ind w:left="5040" w:hanging="360"/>
       </w:pPr>
       <w:rPr>
-        <w:rFonts w:hint="default" w:ascii="Wingdings" w:hAnsi="Wingdings"/>
+        <w:rFonts w:ascii="Wingdings" w:hAnsi="Wingdings" w:hint="default"/>
       </w:rPr>
     </w:lvl>
     <w:lvl w:ilvl="6" w:tplc="04160001" w:tentative="1">
@@ -5831,7 +5644,7 @@
         <w:ind w:left="5760" w:hanging="360"/>
       </w:pPr>
       <w:rPr>
-        <w:rFonts w:hint="default" w:ascii="Symbol" w:hAnsi="Symbol"/>
+        <w:rFonts w:ascii="Symbol" w:hAnsi="Symbol" w:hint="default"/>
       </w:rPr>
     </w:lvl>
     <w:lvl w:ilvl="7" w:tplc="04160003" w:tentative="1">
@@ -5843,7 +5656,7 @@
         <w:ind w:left="6480" w:hanging="360"/>
       </w:pPr>
       <w:rPr>
-        <w:rFonts w:hint="default" w:ascii="Courier New" w:hAnsi="Courier New" w:cs="Courier New"/>
+        <w:rFonts w:ascii="Courier New" w:hAnsi="Courier New" w:cs="Courier New" w:hint="default"/>
       </w:rPr>
     </w:lvl>
     <w:lvl w:ilvl="8" w:tplc="04160005" w:tentative="1">
@@ -5855,7 +5668,7 @@
         <w:ind w:left="7200" w:hanging="360"/>
       </w:pPr>
       <w:rPr>
-        <w:rFonts w:hint="default" w:ascii="Wingdings" w:hAnsi="Wingdings"/>
+        <w:rFonts w:ascii="Wingdings" w:hAnsi="Wingdings" w:hint="default"/>
       </w:rPr>
     </w:lvl>
   </w:abstractNum>
@@ -5875,7 +5688,7 @@
         <w:ind w:left="360" w:hanging="360"/>
       </w:pPr>
       <w:rPr>
-        <w:rFonts w:hint="default" w:ascii="Symbol" w:hAnsi="Symbol"/>
+        <w:rFonts w:ascii="Symbol" w:hAnsi="Symbol" w:hint="default"/>
       </w:rPr>
     </w:lvl>
     <w:lvl w:ilvl="1">
@@ -5935,7 +5748,7 @@
         <w:ind w:left="360" w:hanging="360"/>
       </w:pPr>
       <w:rPr>
-        <w:rFonts w:hint="default" w:ascii="Symbol" w:hAnsi="Symbol"/>
+        <w:rFonts w:ascii="Symbol" w:hAnsi="Symbol" w:hint="default"/>
       </w:rPr>
     </w:lvl>
     <w:lvl w:ilvl="1">
@@ -5995,7 +5808,7 @@
         <w:ind w:left="360" w:hanging="360"/>
       </w:pPr>
       <w:rPr>
-        <w:rFonts w:hint="default" w:ascii="Symbol" w:hAnsi="Symbol"/>
+        <w:rFonts w:ascii="Symbol" w:hAnsi="Symbol" w:hint="default"/>
       </w:rPr>
     </w:lvl>
     <w:lvl w:ilvl="1">
@@ -6055,7 +5868,7 @@
         <w:ind w:left="360" w:hanging="360"/>
       </w:pPr>
       <w:rPr>
-        <w:rFonts w:hint="default" w:ascii="Symbol" w:hAnsi="Symbol"/>
+        <w:rFonts w:ascii="Symbol" w:hAnsi="Symbol" w:hint="default"/>
       </w:rPr>
     </w:lvl>
     <w:lvl w:ilvl="1">
@@ -6115,7 +5928,7 @@
         <w:ind w:left="360" w:hanging="360"/>
       </w:pPr>
       <w:rPr>
-        <w:rFonts w:hint="default" w:ascii="Symbol" w:hAnsi="Symbol"/>
+        <w:rFonts w:ascii="Symbol" w:hAnsi="Symbol" w:hint="default"/>
       </w:rPr>
     </w:lvl>
     <w:lvl w:ilvl="1">
@@ -6175,7 +5988,7 @@
         <w:ind w:left="360" w:hanging="360"/>
       </w:pPr>
       <w:rPr>
-        <w:rFonts w:hint="default" w:ascii="Symbol" w:hAnsi="Symbol"/>
+        <w:rFonts w:ascii="Symbol" w:hAnsi="Symbol" w:hint="default"/>
       </w:rPr>
     </w:lvl>
     <w:lvl w:ilvl="1">
@@ -6235,7 +6048,7 @@
         <w:ind w:left="360" w:hanging="360"/>
       </w:pPr>
       <w:rPr>
-        <w:rFonts w:hint="default" w:ascii="Symbol" w:hAnsi="Symbol"/>
+        <w:rFonts w:ascii="Symbol" w:hAnsi="Symbol" w:hint="default"/>
       </w:rPr>
     </w:lvl>
     <w:lvl w:ilvl="1">
@@ -6292,7 +6105,7 @@
         <w:ind w:left="1440" w:hanging="360"/>
       </w:pPr>
       <w:rPr>
-        <w:rFonts w:hint="default" w:ascii="Symbol" w:hAnsi="Symbol"/>
+        <w:rFonts w:ascii="Symbol" w:hAnsi="Symbol" w:hint="default"/>
       </w:rPr>
     </w:lvl>
     <w:lvl w:ilvl="1" w:tplc="04160003" w:tentative="1">
@@ -6304,7 +6117,7 @@
         <w:ind w:left="2160" w:hanging="360"/>
       </w:pPr>
       <w:rPr>
-        <w:rFonts w:hint="default" w:ascii="Courier New" w:hAnsi="Courier New" w:cs="Courier New"/>
+        <w:rFonts w:ascii="Courier New" w:hAnsi="Courier New" w:cs="Courier New" w:hint="default"/>
       </w:rPr>
     </w:lvl>
     <w:lvl w:ilvl="2" w:tplc="04160005" w:tentative="1">
@@ -6316,7 +6129,7 @@
         <w:ind w:left="2880" w:hanging="360"/>
       </w:pPr>
       <w:rPr>
-        <w:rFonts w:hint="default" w:ascii="Wingdings" w:hAnsi="Wingdings"/>
+        <w:rFonts w:ascii="Wingdings" w:hAnsi="Wingdings" w:hint="default"/>
       </w:rPr>
     </w:lvl>
     <w:lvl w:ilvl="3" w:tplc="04160001" w:tentative="1">
@@ -6328,7 +6141,7 @@
         <w:ind w:left="3600" w:hanging="360"/>
       </w:pPr>
       <w:rPr>
-        <w:rFonts w:hint="default" w:ascii="Symbol" w:hAnsi="Symbol"/>
+        <w:rFonts w:ascii="Symbol" w:hAnsi="Symbol" w:hint="default"/>
       </w:rPr>
     </w:lvl>
     <w:lvl w:ilvl="4" w:tplc="04160003" w:tentative="1">
@@ -6340,7 +6153,7 @@
         <w:ind w:left="4320" w:hanging="360"/>
       </w:pPr>
       <w:rPr>
-        <w:rFonts w:hint="default" w:ascii="Courier New" w:hAnsi="Courier New" w:cs="Courier New"/>
+        <w:rFonts w:ascii="Courier New" w:hAnsi="Courier New" w:cs="Courier New" w:hint="default"/>
       </w:rPr>
     </w:lvl>
     <w:lvl w:ilvl="5" w:tplc="04160005" w:tentative="1">
@@ -6352,7 +6165,7 @@
         <w:ind w:left="5040" w:hanging="360"/>
       </w:pPr>
       <w:rPr>
-        <w:rFonts w:hint="default" w:ascii="Wingdings" w:hAnsi="Wingdings"/>
+        <w:rFonts w:ascii="Wingdings" w:hAnsi="Wingdings" w:hint="default"/>
       </w:rPr>
     </w:lvl>
     <w:lvl w:ilvl="6" w:tplc="04160001" w:tentative="1">
@@ -6364,7 +6177,7 @@
         <w:ind w:left="5760" w:hanging="360"/>
       </w:pPr>
       <w:rPr>
-        <w:rFonts w:hint="default" w:ascii="Symbol" w:hAnsi="Symbol"/>
+        <w:rFonts w:ascii="Symbol" w:hAnsi="Symbol" w:hint="default"/>
       </w:rPr>
     </w:lvl>
     <w:lvl w:ilvl="7" w:tplc="04160003" w:tentative="1">
@@ -6376,7 +6189,7 @@
         <w:ind w:left="6480" w:hanging="360"/>
       </w:pPr>
       <w:rPr>
-        <w:rFonts w:hint="default" w:ascii="Courier New" w:hAnsi="Courier New" w:cs="Courier New"/>
+        <w:rFonts w:ascii="Courier New" w:hAnsi="Courier New" w:cs="Courier New" w:hint="default"/>
       </w:rPr>
     </w:lvl>
     <w:lvl w:ilvl="8" w:tplc="04160005" w:tentative="1">
@@ -6388,7 +6201,7 @@
         <w:ind w:left="7200" w:hanging="360"/>
       </w:pPr>
       <w:rPr>
-        <w:rFonts w:hint="default" w:ascii="Wingdings" w:hAnsi="Wingdings"/>
+        <w:rFonts w:ascii="Wingdings" w:hAnsi="Wingdings" w:hint="default"/>
       </w:rPr>
     </w:lvl>
   </w:abstractNum>
@@ -6408,7 +6221,7 @@
         <w:ind w:left="360" w:hanging="360"/>
       </w:pPr>
       <w:rPr>
-        <w:rFonts w:hint="default" w:ascii="Symbol" w:hAnsi="Symbol"/>
+        <w:rFonts w:ascii="Symbol" w:hAnsi="Symbol" w:hint="default"/>
       </w:rPr>
     </w:lvl>
     <w:lvl w:ilvl="1">
@@ -6456,7 +6269,7 @@
     <w:nsid w:val="49E21CEF"/>
     <w:multiLevelType w:val="hybridMultilevel"/>
     <w:tmpl w:val="637CF0A0"/>
-    <w:lvl w:ilvl="0">
+    <w:lvl w:ilvl="0" w:tplc="FFFFFFFF">
       <w:start w:val="1"/>
       <w:numFmt w:val="bullet"/>
       <w:lvlText w:val=""/>
@@ -6465,7 +6278,7 @@
         <w:ind w:left="1440" w:hanging="360"/>
       </w:pPr>
       <w:rPr>
-        <w:rFonts w:hint="default" w:ascii="Symbol" w:hAnsi="Symbol"/>
+        <w:rFonts w:ascii="Symbol" w:hAnsi="Symbol" w:hint="default"/>
       </w:rPr>
     </w:lvl>
     <w:lvl w:ilvl="1" w:tplc="04160003" w:tentative="1">
@@ -6477,7 +6290,7 @@
         <w:ind w:left="2160" w:hanging="360"/>
       </w:pPr>
       <w:rPr>
-        <w:rFonts w:hint="default" w:ascii="Courier New" w:hAnsi="Courier New" w:cs="Courier New"/>
+        <w:rFonts w:ascii="Courier New" w:hAnsi="Courier New" w:cs="Courier New" w:hint="default"/>
       </w:rPr>
     </w:lvl>
     <w:lvl w:ilvl="2" w:tplc="04160005" w:tentative="1">
@@ -6489,7 +6302,7 @@
         <w:ind w:left="2880" w:hanging="360"/>
       </w:pPr>
       <w:rPr>
-        <w:rFonts w:hint="default" w:ascii="Wingdings" w:hAnsi="Wingdings"/>
+        <w:rFonts w:ascii="Wingdings" w:hAnsi="Wingdings" w:hint="default"/>
       </w:rPr>
     </w:lvl>
     <w:lvl w:ilvl="3" w:tplc="04160001" w:tentative="1">
@@ -6501,7 +6314,7 @@
         <w:ind w:left="3600" w:hanging="360"/>
       </w:pPr>
       <w:rPr>
-        <w:rFonts w:hint="default" w:ascii="Symbol" w:hAnsi="Symbol"/>
+        <w:rFonts w:ascii="Symbol" w:hAnsi="Symbol" w:hint="default"/>
       </w:rPr>
     </w:lvl>
     <w:lvl w:ilvl="4" w:tplc="04160003" w:tentative="1">
@@ -6513,7 +6326,7 @@
         <w:ind w:left="4320" w:hanging="360"/>
       </w:pPr>
       <w:rPr>
-        <w:rFonts w:hint="default" w:ascii="Courier New" w:hAnsi="Courier New" w:cs="Courier New"/>
+        <w:rFonts w:ascii="Courier New" w:hAnsi="Courier New" w:cs="Courier New" w:hint="default"/>
       </w:rPr>
     </w:lvl>
     <w:lvl w:ilvl="5" w:tplc="04160005" w:tentative="1">
@@ -6525,7 +6338,7 @@
         <w:ind w:left="5040" w:hanging="360"/>
       </w:pPr>
       <w:rPr>
-        <w:rFonts w:hint="default" w:ascii="Wingdings" w:hAnsi="Wingdings"/>
+        <w:rFonts w:ascii="Wingdings" w:hAnsi="Wingdings" w:hint="default"/>
       </w:rPr>
     </w:lvl>
     <w:lvl w:ilvl="6" w:tplc="04160001" w:tentative="1">
@@ -6537,7 +6350,7 @@
         <w:ind w:left="5760" w:hanging="360"/>
       </w:pPr>
       <w:rPr>
-        <w:rFonts w:hint="default" w:ascii="Symbol" w:hAnsi="Symbol"/>
+        <w:rFonts w:ascii="Symbol" w:hAnsi="Symbol" w:hint="default"/>
       </w:rPr>
     </w:lvl>
     <w:lvl w:ilvl="7" w:tplc="04160003" w:tentative="1">
@@ -6549,7 +6362,7 @@
         <w:ind w:left="6480" w:hanging="360"/>
       </w:pPr>
       <w:rPr>
-        <w:rFonts w:hint="default" w:ascii="Courier New" w:hAnsi="Courier New" w:cs="Courier New"/>
+        <w:rFonts w:ascii="Courier New" w:hAnsi="Courier New" w:cs="Courier New" w:hint="default"/>
       </w:rPr>
     </w:lvl>
     <w:lvl w:ilvl="8" w:tplc="04160005" w:tentative="1">
@@ -6561,7 +6374,7 @@
         <w:ind w:left="7200" w:hanging="360"/>
       </w:pPr>
       <w:rPr>
-        <w:rFonts w:hint="default" w:ascii="Wingdings" w:hAnsi="Wingdings"/>
+        <w:rFonts w:ascii="Wingdings" w:hAnsi="Wingdings" w:hint="default"/>
       </w:rPr>
     </w:lvl>
   </w:abstractNum>
@@ -6581,7 +6394,7 @@
         <w:ind w:left="360" w:hanging="360"/>
       </w:pPr>
       <w:rPr>
-        <w:rFonts w:hint="default" w:ascii="Symbol" w:hAnsi="Symbol"/>
+        <w:rFonts w:ascii="Symbol" w:hAnsi="Symbol" w:hint="default"/>
       </w:rPr>
     </w:lvl>
     <w:lvl w:ilvl="1">
@@ -6638,7 +6451,7 @@
         <w:ind w:left="1440" w:hanging="360"/>
       </w:pPr>
       <w:rPr>
-        <w:rFonts w:hint="default" w:ascii="Symbol" w:hAnsi="Symbol"/>
+        <w:rFonts w:ascii="Symbol" w:hAnsi="Symbol" w:hint="default"/>
       </w:rPr>
     </w:lvl>
     <w:lvl w:ilvl="1" w:tplc="04160003" w:tentative="1">
@@ -6650,7 +6463,7 @@
         <w:ind w:left="2160" w:hanging="360"/>
       </w:pPr>
       <w:rPr>
-        <w:rFonts w:hint="default" w:ascii="Courier New" w:hAnsi="Courier New" w:cs="Courier New"/>
+        <w:rFonts w:ascii="Courier New" w:hAnsi="Courier New" w:cs="Courier New" w:hint="default"/>
       </w:rPr>
     </w:lvl>
     <w:lvl w:ilvl="2" w:tplc="04160005" w:tentative="1">
@@ -6662,7 +6475,7 @@
         <w:ind w:left="2880" w:hanging="360"/>
       </w:pPr>
       <w:rPr>
-        <w:rFonts w:hint="default" w:ascii="Wingdings" w:hAnsi="Wingdings"/>
+        <w:rFonts w:ascii="Wingdings" w:hAnsi="Wingdings" w:hint="default"/>
       </w:rPr>
     </w:lvl>
     <w:lvl w:ilvl="3" w:tplc="04160001" w:tentative="1">
@@ -6674,7 +6487,7 @@
         <w:ind w:left="3600" w:hanging="360"/>
       </w:pPr>
       <w:rPr>
-        <w:rFonts w:hint="default" w:ascii="Symbol" w:hAnsi="Symbol"/>
+        <w:rFonts w:ascii="Symbol" w:hAnsi="Symbol" w:hint="default"/>
       </w:rPr>
     </w:lvl>
     <w:lvl w:ilvl="4" w:tplc="04160003" w:tentative="1">
@@ -6686,7 +6499,7 @@
         <w:ind w:left="4320" w:hanging="360"/>
       </w:pPr>
       <w:rPr>
-        <w:rFonts w:hint="default" w:ascii="Courier New" w:hAnsi="Courier New" w:cs="Courier New"/>
+        <w:rFonts w:ascii="Courier New" w:hAnsi="Courier New" w:cs="Courier New" w:hint="default"/>
       </w:rPr>
     </w:lvl>
     <w:lvl w:ilvl="5" w:tplc="04160005" w:tentative="1">
@@ -6698,7 +6511,7 @@
         <w:ind w:left="5040" w:hanging="360"/>
       </w:pPr>
       <w:rPr>
-        <w:rFonts w:hint="default" w:ascii="Wingdings" w:hAnsi="Wingdings"/>
+        <w:rFonts w:ascii="Wingdings" w:hAnsi="Wingdings" w:hint="default"/>
       </w:rPr>
     </w:lvl>
     <w:lvl w:ilvl="6" w:tplc="04160001" w:tentative="1">
@@ -6710,7 +6523,7 @@
         <w:ind w:left="5760" w:hanging="360"/>
       </w:pPr>
       <w:rPr>
-        <w:rFonts w:hint="default" w:ascii="Symbol" w:hAnsi="Symbol"/>
+        <w:rFonts w:ascii="Symbol" w:hAnsi="Symbol" w:hint="default"/>
       </w:rPr>
     </w:lvl>
     <w:lvl w:ilvl="7" w:tplc="04160003" w:tentative="1">
@@ -6722,7 +6535,7 @@
         <w:ind w:left="6480" w:hanging="360"/>
       </w:pPr>
       <w:rPr>
-        <w:rFonts w:hint="default" w:ascii="Courier New" w:hAnsi="Courier New" w:cs="Courier New"/>
+        <w:rFonts w:ascii="Courier New" w:hAnsi="Courier New" w:cs="Courier New" w:hint="default"/>
       </w:rPr>
     </w:lvl>
     <w:lvl w:ilvl="8" w:tplc="04160005" w:tentative="1">
@@ -6734,7 +6547,7 @@
         <w:ind w:left="7200" w:hanging="360"/>
       </w:pPr>
       <w:rPr>
-        <w:rFonts w:hint="default" w:ascii="Wingdings" w:hAnsi="Wingdings"/>
+        <w:rFonts w:ascii="Wingdings" w:hAnsi="Wingdings" w:hint="default"/>
       </w:rPr>
     </w:lvl>
   </w:abstractNum>
@@ -6754,7 +6567,7 @@
         <w:ind w:left="360" w:hanging="360"/>
       </w:pPr>
       <w:rPr>
-        <w:rFonts w:hint="default" w:ascii="Symbol" w:hAnsi="Symbol"/>
+        <w:rFonts w:ascii="Symbol" w:hAnsi="Symbol" w:hint="default"/>
       </w:rPr>
     </w:lvl>
     <w:lvl w:ilvl="1">
@@ -6925,7 +6738,7 @@
         <w:ind w:left="1440" w:hanging="360"/>
       </w:pPr>
       <w:rPr>
-        <w:rFonts w:hint="default" w:ascii="Symbol" w:hAnsi="Symbol"/>
+        <w:rFonts w:ascii="Symbol" w:hAnsi="Symbol" w:hint="default"/>
       </w:rPr>
     </w:lvl>
     <w:lvl w:ilvl="1" w:tplc="04160003" w:tentative="1">
@@ -6937,7 +6750,7 @@
         <w:ind w:left="2160" w:hanging="360"/>
       </w:pPr>
       <w:rPr>
-        <w:rFonts w:hint="default" w:ascii="Courier New" w:hAnsi="Courier New" w:cs="Courier New"/>
+        <w:rFonts w:ascii="Courier New" w:hAnsi="Courier New" w:cs="Courier New" w:hint="default"/>
       </w:rPr>
     </w:lvl>
     <w:lvl w:ilvl="2" w:tplc="04160005" w:tentative="1">
@@ -6949,7 +6762,7 @@
         <w:ind w:left="2880" w:hanging="360"/>
       </w:pPr>
       <w:rPr>
-        <w:rFonts w:hint="default" w:ascii="Wingdings" w:hAnsi="Wingdings"/>
+        <w:rFonts w:ascii="Wingdings" w:hAnsi="Wingdings" w:hint="default"/>
       </w:rPr>
     </w:lvl>
     <w:lvl w:ilvl="3" w:tplc="04160001" w:tentative="1">
@@ -6961,7 +6774,7 @@
         <w:ind w:left="3600" w:hanging="360"/>
       </w:pPr>
       <w:rPr>
-        <w:rFonts w:hint="default" w:ascii="Symbol" w:hAnsi="Symbol"/>
+        <w:rFonts w:ascii="Symbol" w:hAnsi="Symbol" w:hint="default"/>
       </w:rPr>
     </w:lvl>
     <w:lvl w:ilvl="4" w:tplc="04160003" w:tentative="1">
@@ -6973,7 +6786,7 @@
         <w:ind w:left="4320" w:hanging="360"/>
       </w:pPr>
       <w:rPr>
-        <w:rFonts w:hint="default" w:ascii="Courier New" w:hAnsi="Courier New" w:cs="Courier New"/>
+        <w:rFonts w:ascii="Courier New" w:hAnsi="Courier New" w:cs="Courier New" w:hint="default"/>
       </w:rPr>
     </w:lvl>
     <w:lvl w:ilvl="5" w:tplc="04160005" w:tentative="1">
@@ -6985,7 +6798,7 @@
         <w:ind w:left="5040" w:hanging="360"/>
       </w:pPr>
       <w:rPr>
-        <w:rFonts w:hint="default" w:ascii="Wingdings" w:hAnsi="Wingdings"/>
+        <w:rFonts w:ascii="Wingdings" w:hAnsi="Wingdings" w:hint="default"/>
       </w:rPr>
     </w:lvl>
     <w:lvl w:ilvl="6" w:tplc="04160001" w:tentative="1">
@@ -6997,7 +6810,7 @@
         <w:ind w:left="5760" w:hanging="360"/>
       </w:pPr>
       <w:rPr>
-        <w:rFonts w:hint="default" w:ascii="Symbol" w:hAnsi="Symbol"/>
+        <w:rFonts w:ascii="Symbol" w:hAnsi="Symbol" w:hint="default"/>
       </w:rPr>
     </w:lvl>
     <w:lvl w:ilvl="7" w:tplc="04160003" w:tentative="1">
@@ -7009,7 +6822,7 @@
         <w:ind w:left="6480" w:hanging="360"/>
       </w:pPr>
       <w:rPr>
-        <w:rFonts w:hint="default" w:ascii="Courier New" w:hAnsi="Courier New" w:cs="Courier New"/>
+        <w:rFonts w:ascii="Courier New" w:hAnsi="Courier New" w:cs="Courier New" w:hint="default"/>
       </w:rPr>
     </w:lvl>
     <w:lvl w:ilvl="8" w:tplc="04160005" w:tentative="1">
@@ -7021,7 +6834,7 @@
         <w:ind w:left="7200" w:hanging="360"/>
       </w:pPr>
       <w:rPr>
-        <w:rFonts w:hint="default" w:ascii="Wingdings" w:hAnsi="Wingdings"/>
+        <w:rFonts w:ascii="Wingdings" w:hAnsi="Wingdings" w:hint="default"/>
       </w:rPr>
     </w:lvl>
   </w:abstractNum>
@@ -7041,7 +6854,7 @@
         <w:ind w:left="360" w:hanging="360"/>
       </w:pPr>
       <w:rPr>
-        <w:rFonts w:hint="default" w:ascii="Symbol" w:hAnsi="Symbol"/>
+        <w:rFonts w:ascii="Symbol" w:hAnsi="Symbol" w:hint="default"/>
       </w:rPr>
     </w:lvl>
     <w:lvl w:ilvl="1">
@@ -7101,7 +6914,7 @@
         <w:ind w:left="360" w:hanging="360"/>
       </w:pPr>
       <w:rPr>
-        <w:rFonts w:hint="default" w:ascii="Symbol" w:hAnsi="Symbol"/>
+        <w:rFonts w:ascii="Symbol" w:hAnsi="Symbol" w:hint="default"/>
       </w:rPr>
     </w:lvl>
     <w:lvl w:ilvl="1">
@@ -7161,7 +6974,7 @@
         <w:ind w:left="360" w:hanging="360"/>
       </w:pPr>
       <w:rPr>
-        <w:rFonts w:hint="default" w:ascii="Symbol" w:hAnsi="Symbol"/>
+        <w:rFonts w:ascii="Symbol" w:hAnsi="Symbol" w:hint="default"/>
       </w:rPr>
     </w:lvl>
     <w:lvl w:ilvl="1">
@@ -7221,7 +7034,7 @@
         <w:ind w:left="360" w:hanging="360"/>
       </w:pPr>
       <w:rPr>
-        <w:rFonts w:hint="default" w:ascii="Symbol" w:hAnsi="Symbol"/>
+        <w:rFonts w:ascii="Symbol" w:hAnsi="Symbol" w:hint="default"/>
       </w:rPr>
     </w:lvl>
     <w:lvl w:ilvl="1">
@@ -7281,7 +7094,7 @@
         <w:ind w:left="360" w:hanging="360"/>
       </w:pPr>
       <w:rPr>
-        <w:rFonts w:hint="default" w:ascii="Symbol" w:hAnsi="Symbol"/>
+        <w:rFonts w:ascii="Symbol" w:hAnsi="Symbol" w:hint="default"/>
       </w:rPr>
     </w:lvl>
     <w:lvl w:ilvl="1">
@@ -7351,7 +7164,7 @@
           <w:ind w:left="720" w:hanging="360"/>
         </w:pPr>
         <w:rPr>
-          <w:rFonts w:hint="default" w:ascii="Symbol" w:hAnsi="Symbol"/>
+          <w:rFonts w:ascii="Symbol" w:hAnsi="Symbol" w:hint="default"/>
         </w:rPr>
       </w:lvl>
     </w:lvlOverride>
@@ -7404,7 +7217,7 @@
           <w:ind w:left="1080" w:hanging="360"/>
         </w:pPr>
         <w:rPr>
-          <w:rFonts w:hint="default" w:ascii="Symbol" w:hAnsi="Symbol"/>
+          <w:rFonts w:ascii="Symbol" w:hAnsi="Symbol" w:hint="default"/>
         </w:rPr>
       </w:lvl>
     </w:lvlOverride>
@@ -7453,7 +7266,7 @@
   <w:docDefaults>
     <w:rPrDefault>
       <w:rPr>
-        <w:rFonts w:ascii="Times New Roman" w:hAnsi="Times New Roman" w:eastAsia="Times New Roman" w:cs="Times New Roman"/>
+        <w:rFonts w:ascii="Times New Roman" w:eastAsia="Times New Roman" w:hAnsi="Times New Roman" w:cs="Times New Roman"/>
         <w:lang w:val="pt-BR" w:eastAsia="pt-BR" w:bidi="ar-SA"/>
       </w:rPr>
     </w:rPrDefault>
@@ -7479,29 +7292,29 @@
     <w:lsdException w:name="index 7" w:semiHidden="1" w:unhideWhenUsed="1"/>
     <w:lsdException w:name="index 8" w:semiHidden="1" w:unhideWhenUsed="1"/>
     <w:lsdException w:name="index 9" w:semiHidden="1" w:unhideWhenUsed="1"/>
-    <w:lsdException w:name="toc 1" w:uiPriority="39" w:semiHidden="1" w:unhideWhenUsed="1"/>
-    <w:lsdException w:name="toc 2" w:uiPriority="39" w:semiHidden="1" w:unhideWhenUsed="1"/>
-    <w:lsdException w:name="toc 3" w:uiPriority="0" w:semiHidden="1" w:unhideWhenUsed="1"/>
-    <w:lsdException w:name="toc 4" w:uiPriority="0" w:semiHidden="1" w:unhideWhenUsed="1"/>
-    <w:lsdException w:name="toc 5" w:uiPriority="0" w:semiHidden="1" w:unhideWhenUsed="1"/>
-    <w:lsdException w:name="toc 6" w:uiPriority="0" w:semiHidden="1" w:unhideWhenUsed="1"/>
-    <w:lsdException w:name="toc 7" w:uiPriority="0" w:semiHidden="1" w:unhideWhenUsed="1"/>
-    <w:lsdException w:name="toc 8" w:uiPriority="0" w:semiHidden="1" w:unhideWhenUsed="1"/>
-    <w:lsdException w:name="toc 9" w:uiPriority="0" w:semiHidden="1" w:unhideWhenUsed="1"/>
-    <w:lsdException w:name="Normal Indent" w:uiPriority="0" w:semiHidden="1" w:unhideWhenUsed="1"/>
-    <w:lsdException w:name="footnote text" w:uiPriority="0" w:semiHidden="1" w:unhideWhenUsed="1"/>
+    <w:lsdException w:name="toc 1" w:semiHidden="1" w:uiPriority="39" w:unhideWhenUsed="1"/>
+    <w:lsdException w:name="toc 2" w:semiHidden="1" w:uiPriority="39" w:unhideWhenUsed="1"/>
+    <w:lsdException w:name="toc 3" w:semiHidden="1" w:uiPriority="0" w:unhideWhenUsed="1"/>
+    <w:lsdException w:name="toc 4" w:semiHidden="1" w:uiPriority="0" w:unhideWhenUsed="1"/>
+    <w:lsdException w:name="toc 5" w:semiHidden="1" w:uiPriority="0" w:unhideWhenUsed="1"/>
+    <w:lsdException w:name="toc 6" w:semiHidden="1" w:uiPriority="0" w:unhideWhenUsed="1"/>
+    <w:lsdException w:name="toc 7" w:semiHidden="1" w:uiPriority="0" w:unhideWhenUsed="1"/>
+    <w:lsdException w:name="toc 8" w:semiHidden="1" w:uiPriority="0" w:unhideWhenUsed="1"/>
+    <w:lsdException w:name="toc 9" w:semiHidden="1" w:uiPriority="0" w:unhideWhenUsed="1"/>
+    <w:lsdException w:name="Normal Indent" w:semiHidden="1" w:uiPriority="0" w:unhideWhenUsed="1"/>
+    <w:lsdException w:name="footnote text" w:semiHidden="1" w:uiPriority="0" w:unhideWhenUsed="1"/>
     <w:lsdException w:name="annotation text" w:semiHidden="1" w:unhideWhenUsed="1"/>
-    <w:lsdException w:name="header" w:uiPriority="0" w:semiHidden="1" w:unhideWhenUsed="1"/>
-    <w:lsdException w:name="footer" w:uiPriority="0" w:semiHidden="1" w:unhideWhenUsed="1"/>
+    <w:lsdException w:name="header" w:semiHidden="1" w:uiPriority="0" w:unhideWhenUsed="1"/>
+    <w:lsdException w:name="footer" w:semiHidden="1" w:uiPriority="0" w:unhideWhenUsed="1"/>
     <w:lsdException w:name="index heading" w:semiHidden="1" w:unhideWhenUsed="1"/>
-    <w:lsdException w:name="caption" w:uiPriority="35" w:semiHidden="1" w:unhideWhenUsed="1" w:qFormat="1"/>
+    <w:lsdException w:name="caption" w:semiHidden="1" w:uiPriority="35" w:unhideWhenUsed="1" w:qFormat="1"/>
     <w:lsdException w:name="table of figures" w:semiHidden="1" w:unhideWhenUsed="1"/>
     <w:lsdException w:name="envelope address" w:semiHidden="1" w:unhideWhenUsed="1"/>
     <w:lsdException w:name="envelope return" w:semiHidden="1" w:unhideWhenUsed="1"/>
-    <w:lsdException w:name="footnote reference" w:uiPriority="0" w:semiHidden="1" w:unhideWhenUsed="1"/>
+    <w:lsdException w:name="footnote reference" w:semiHidden="1" w:uiPriority="0" w:unhideWhenUsed="1"/>
     <w:lsdException w:name="annotation reference" w:semiHidden="1" w:unhideWhenUsed="1"/>
     <w:lsdException w:name="line number" w:semiHidden="1" w:unhideWhenUsed="1"/>
-    <w:lsdException w:name="page number" w:uiPriority="0" w:semiHidden="1" w:unhideWhenUsed="1"/>
+    <w:lsdException w:name="page number" w:semiHidden="1" w:uiPriority="0" w:unhideWhenUsed="1"/>
     <w:lsdException w:name="endnote reference" w:semiHidden="1" w:unhideWhenUsed="1"/>
     <w:lsdException w:name="endnote text" w:semiHidden="1" w:unhideWhenUsed="1"/>
     <w:lsdException w:name="table of authorities" w:semiHidden="1" w:unhideWhenUsed="1"/>
@@ -7525,9 +7338,9 @@
     <w:lsdException w:name="Title" w:uiPriority="0" w:qFormat="1"/>
     <w:lsdException w:name="Closing" w:semiHidden="1" w:unhideWhenUsed="1"/>
     <w:lsdException w:name="Signature" w:semiHidden="1" w:unhideWhenUsed="1"/>
-    <w:lsdException w:name="Default Paragraph Font" w:uiPriority="1" w:semiHidden="1" w:unhideWhenUsed="1"/>
-    <w:lsdException w:name="Body Text" w:uiPriority="0" w:semiHidden="1" w:unhideWhenUsed="1"/>
-    <w:lsdException w:name="Body Text Indent" w:uiPriority="0" w:semiHidden="1" w:unhideWhenUsed="1"/>
+    <w:lsdException w:name="Default Paragraph Font" w:semiHidden="1" w:uiPriority="1" w:unhideWhenUsed="1"/>
+    <w:lsdException w:name="Body Text" w:semiHidden="1" w:uiPriority="0" w:unhideWhenUsed="1"/>
+    <w:lsdException w:name="Body Text Indent" w:semiHidden="1" w:uiPriority="0" w:unhideWhenUsed="1"/>
     <w:lsdException w:name="List Continue" w:semiHidden="1" w:unhideWhenUsed="1"/>
     <w:lsdException w:name="List Continue 2" w:semiHidden="1" w:unhideWhenUsed="1"/>
     <w:lsdException w:name="List Continue 3" w:semiHidden="1" w:unhideWhenUsed="1"/>
@@ -7546,10 +7359,10 @@
     <w:lsdException w:name="Body Text Indent 3" w:semiHidden="1" w:unhideWhenUsed="1"/>
     <w:lsdException w:name="Block Text" w:semiHidden="1" w:unhideWhenUsed="1"/>
     <w:lsdException w:name="Hyperlink" w:semiHidden="1" w:unhideWhenUsed="1"/>
-    <w:lsdException w:name="FollowedHyperlink" w:uiPriority="0" w:semiHidden="1" w:unhideWhenUsed="1"/>
+    <w:lsdException w:name="FollowedHyperlink" w:semiHidden="1" w:uiPriority="0" w:unhideWhenUsed="1"/>
     <w:lsdException w:name="Strong" w:uiPriority="0" w:qFormat="1"/>
     <w:lsdException w:name="Emphasis" w:uiPriority="20" w:qFormat="1"/>
-    <w:lsdException w:name="Document Map" w:uiPriority="0" w:semiHidden="1" w:unhideWhenUsed="1"/>
+    <w:lsdException w:name="Document Map" w:semiHidden="1" w:uiPriority="0" w:unhideWhenUsed="1"/>
     <w:lsdException w:name="Plain Text" w:semiHidden="1" w:unhideWhenUsed="1"/>
     <w:lsdException w:name="E-mail Signature" w:semiHidden="1" w:unhideWhenUsed="1"/>
     <w:lsdException w:name="HTML Top of Form" w:semiHidden="1" w:unhideWhenUsed="1"/>
@@ -7725,8 +7538,8 @@
     <w:lsdException w:name="Subtle Reference" w:uiPriority="31" w:qFormat="1"/>
     <w:lsdException w:name="Intense Reference" w:uiPriority="32" w:qFormat="1"/>
     <w:lsdException w:name="Book Title" w:uiPriority="33" w:qFormat="1"/>
-    <w:lsdException w:name="Bibliography" w:uiPriority="37" w:semiHidden="1" w:unhideWhenUsed="1"/>
-    <w:lsdException w:name="TOC Heading" w:uiPriority="39" w:semiHidden="1" w:unhideWhenUsed="1" w:qFormat="1"/>
+    <w:lsdException w:name="Bibliography" w:semiHidden="1" w:uiPriority="37" w:unhideWhenUsed="1"/>
+    <w:lsdException w:name="TOC Heading" w:semiHidden="1" w:uiPriority="39" w:unhideWhenUsed="1" w:qFormat="1"/>
     <w:lsdException w:name="Plain Table 1" w:uiPriority="41"/>
     <w:lsdException w:name="Plain Table 2" w:uiPriority="42"/>
     <w:lsdException w:name="Plain Table 3" w:uiPriority="43"/>
@@ -7832,7 +7645,7 @@
     <w:lsdException w:name="List Table 6 Colorful Accent 6" w:uiPriority="51"/>
     <w:lsdException w:name="List Table 7 Colorful Accent 6" w:uiPriority="52"/>
   </w:latentStyles>
-  <w:style w:type="paragraph" w:styleId="Normal" w:default="1">
+  <w:style w:type="paragraph" w:default="1" w:styleId="Normal">
     <w:name w:val="Normal"/>
     <w:qFormat/>
     <w:rsid w:val="00641511"/>
@@ -8028,13 +7841,13 @@
       <w:szCs w:val="18"/>
     </w:rPr>
   </w:style>
-  <w:style w:type="character" w:styleId="Fontepargpadro" w:default="1">
+  <w:style w:type="character" w:default="1" w:styleId="Fontepargpadro">
     <w:name w:val="Default Paragraph Font"/>
     <w:uiPriority w:val="1"/>
     <w:semiHidden/>
     <w:unhideWhenUsed/>
   </w:style>
-  <w:style w:type="table" w:styleId="Tabelanormal" w:default="1">
+  <w:style w:type="table" w:default="1" w:styleId="Tabelanormal">
     <w:name w:val="Normal Table"/>
     <w:uiPriority w:val="99"/>
     <w:semiHidden/>
@@ -8049,13 +7862,13 @@
       </w:tblCellMar>
     </w:tblPr>
   </w:style>
-  <w:style w:type="numbering" w:styleId="Semlista" w:default="1">
+  <w:style w:type="numbering" w:default="1" w:styleId="Semlista">
     <w:name w:val="No List"/>
     <w:uiPriority w:val="99"/>
     <w:semiHidden/>
     <w:unhideWhenUsed/>
   </w:style>
-  <w:style w:type="paragraph" w:styleId="Paragraph2" w:customStyle="1">
+  <w:style w:type="paragraph" w:customStyle="1" w:styleId="Paragraph2">
     <w:name w:val="Paragraph2"/>
     <w:basedOn w:val="Normal"/>
     <w:rsid w:val="00641511"/>
@@ -8190,7 +8003,7 @@
     <w:semiHidden/>
     <w:rsid w:val="00641511"/>
   </w:style>
-  <w:style w:type="paragraph" w:styleId="Bullet1" w:customStyle="1">
+  <w:style w:type="paragraph" w:customStyle="1" w:styleId="Bullet1">
     <w:name w:val="Bullet1"/>
     <w:basedOn w:val="Normal"/>
     <w:rsid w:val="00641511"/>
@@ -8198,7 +8011,7 @@
       <w:ind w:left="720" w:hanging="432"/>
     </w:pPr>
   </w:style>
-  <w:style w:type="paragraph" w:styleId="Bullet2" w:customStyle="1">
+  <w:style w:type="paragraph" w:customStyle="1" w:styleId="Bullet2">
     <w:name w:val="Bullet2"/>
     <w:basedOn w:val="Normal"/>
     <w:rsid w:val="00641511"/>
@@ -8209,7 +8022,7 @@
       <w:color w:val="000080"/>
     </w:rPr>
   </w:style>
-  <w:style w:type="paragraph" w:styleId="Tabletext" w:customStyle="1">
+  <w:style w:type="paragraph" w:customStyle="1" w:styleId="Tabletext">
     <w:name w:val="Tabletext"/>
     <w:basedOn w:val="Normal"/>
     <w:rsid w:val="00641511"/>
@@ -8257,7 +8070,7 @@
       <w:keepNext/>
       <w:keepLines/>
       <w:pBdr>
-        <w:bottom w:val="single" w:color="000000" w:sz="6" w:space="0"/>
+        <w:bottom w:val="single" w:sz="6" w:space="0" w:color="000000"/>
       </w:pBdr>
       <w:spacing w:before="40" w:after="40"/>
       <w:ind w:left="360" w:hanging="360"/>
@@ -8267,7 +8080,7 @@
       <w:szCs w:val="16"/>
     </w:rPr>
   </w:style>
-  <w:style w:type="paragraph" w:styleId="MainTitle" w:customStyle="1">
+  <w:style w:type="paragraph" w:customStyle="1" w:styleId="MainTitle">
     <w:name w:val="Main Title"/>
     <w:basedOn w:val="Normal"/>
     <w:rsid w:val="00641511"/>
@@ -8284,7 +8097,7 @@
       <w:szCs w:val="32"/>
     </w:rPr>
   </w:style>
-  <w:style w:type="paragraph" w:styleId="Paragraph1" w:customStyle="1">
+  <w:style w:type="paragraph" w:customStyle="1" w:styleId="Paragraph1">
     <w:name w:val="Paragraph1"/>
     <w:basedOn w:val="Normal"/>
     <w:rsid w:val="00641511"/>
@@ -8293,7 +8106,7 @@
       <w:jc w:val="both"/>
     </w:pPr>
   </w:style>
-  <w:style w:type="paragraph" w:styleId="Paragraph3" w:customStyle="1">
+  <w:style w:type="paragraph" w:customStyle="1" w:styleId="Paragraph3">
     <w:name w:val="Paragraph3"/>
     <w:basedOn w:val="Normal"/>
     <w:rsid w:val="00641511"/>
@@ -8303,7 +8116,7 @@
       <w:jc w:val="both"/>
     </w:pPr>
   </w:style>
-  <w:style w:type="paragraph" w:styleId="Paragraph4" w:customStyle="1">
+  <w:style w:type="paragraph" w:customStyle="1" w:styleId="Paragraph4">
     <w:name w:val="Paragraph4"/>
     <w:basedOn w:val="Normal"/>
     <w:rsid w:val="00641511"/>
@@ -8394,7 +8207,7 @@
       <w:u w:val="single"/>
     </w:rPr>
   </w:style>
-  <w:style w:type="paragraph" w:styleId="Body" w:customStyle="1">
+  <w:style w:type="paragraph" w:customStyle="1" w:styleId="Body">
     <w:name w:val="Body"/>
     <w:basedOn w:val="Normal"/>
     <w:rsid w:val="00641511"/>
@@ -8404,7 +8217,7 @@
       <w:jc w:val="both"/>
     </w:pPr>
   </w:style>
-  <w:style w:type="paragraph" w:styleId="Bullet" w:customStyle="1">
+  <w:style w:type="paragraph" w:customStyle="1" w:styleId="Bullet">
     <w:name w:val="Bullet"/>
     <w:basedOn w:val="Normal"/>
     <w:rsid w:val="00641511"/>
@@ -8421,7 +8234,7 @@
       <w:jc w:val="both"/>
     </w:pPr>
   </w:style>
-  <w:style w:type="paragraph" w:styleId="InfoBlue" w:customStyle="1">
+  <w:style w:type="paragraph" w:customStyle="1" w:styleId="InfoBlue">
     <w:name w:val="InfoBlue"/>
     <w:basedOn w:val="Normal"/>
     <w:next w:val="Corpodetexto"/>
@@ -8465,12 +8278,12 @@
       <w:u w:val="single"/>
     </w:rPr>
   </w:style>
-  <w:style w:type="character" w:styleId="tw4winNone" w:customStyle="1">
+  <w:style w:type="character" w:customStyle="1" w:styleId="tw4winNone">
     <w:name w:val="tw4winNone"/>
     <w:basedOn w:val="Fontepargpadro"/>
     <w:rsid w:val="00641511"/>
   </w:style>
-  <w:style w:type="character" w:styleId="tw4winExternal" w:customStyle="1">
+  <w:style w:type="character" w:customStyle="1" w:styleId="tw4winExternal">
     <w:name w:val="tw4winExternal"/>
     <w:rsid w:val="00641511"/>
     <w:rPr>
@@ -8479,7 +8292,7 @@
       <w:color w:val="808080"/>
     </w:rPr>
   </w:style>
-  <w:style w:type="character" w:styleId="tw4winInternal" w:customStyle="1">
+  <w:style w:type="character" w:customStyle="1" w:styleId="tw4winInternal">
     <w:name w:val="tw4winInternal"/>
     <w:rsid w:val="00641511"/>
     <w:rPr>
@@ -8488,7 +8301,7 @@
       <w:color w:val="FF0000"/>
     </w:rPr>
   </w:style>
-  <w:style w:type="character" w:styleId="tw4winMark" w:customStyle="1">
+  <w:style w:type="character" w:customStyle="1" w:styleId="tw4winMark">
     <w:name w:val="tw4winMark"/>
     <w:rsid w:val="00641511"/>
     <w:rPr>
@@ -8500,7 +8313,7 @@
       <w:vertAlign w:val="subscript"/>
     </w:rPr>
   </w:style>
-  <w:style w:type="character" w:styleId="tw4winError" w:customStyle="1">
+  <w:style w:type="character" w:customStyle="1" w:styleId="tw4winError">
     <w:name w:val="tw4winError"/>
     <w:rsid w:val="00641511"/>
     <w:rPr>
@@ -8510,14 +8323,14 @@
       <w:szCs w:val="40"/>
     </w:rPr>
   </w:style>
-  <w:style w:type="character" w:styleId="tw4winTerm" w:customStyle="1">
+  <w:style w:type="character" w:customStyle="1" w:styleId="tw4winTerm">
     <w:name w:val="tw4winTerm"/>
     <w:rsid w:val="00641511"/>
     <w:rPr>
       <w:color w:val="0000FF"/>
     </w:rPr>
   </w:style>
-  <w:style w:type="character" w:styleId="tw4winPopup" w:customStyle="1">
+  <w:style w:type="character" w:customStyle="1" w:styleId="tw4winPopup">
     <w:name w:val="tw4winPopup"/>
     <w:rsid w:val="00641511"/>
     <w:rPr>
@@ -8526,7 +8339,7 @@
       <w:color w:val="008000"/>
     </w:rPr>
   </w:style>
-  <w:style w:type="character" w:styleId="tw4winJump" w:customStyle="1">
+  <w:style w:type="character" w:customStyle="1" w:styleId="tw4winJump">
     <w:name w:val="tw4winJump"/>
     <w:rsid w:val="00641511"/>
     <w:rPr>
@@ -8535,7 +8348,7 @@
       <w:color w:val="008080"/>
     </w:rPr>
   </w:style>
-  <w:style w:type="character" w:styleId="DONOTTRANSLATE" w:customStyle="1">
+  <w:style w:type="character" w:customStyle="1" w:styleId="DONOTTRANSLATE">
     <w:name w:val="DO_NOT_TRANSLATE"/>
     <w:rsid w:val="00641511"/>
     <w:rPr>
@@ -8561,7 +8374,7 @@
       <w:szCs w:val="16"/>
     </w:rPr>
   </w:style>
-  <w:style w:type="character" w:styleId="TextodebaloChar" w:customStyle="1">
+  <w:style w:type="character" w:customStyle="1" w:styleId="TextodebaloChar">
     <w:name w:val="Texto de balão Char"/>
     <w:link w:val="Textodebalo"/>
     <w:uiPriority w:val="99"/>
@@ -8915,7 +8728,7 @@
 </file>
 
 <file path=customXml/itemProps1.xml><?xml version="1.0" encoding="utf-8"?>
-<ds:datastoreItem xmlns:ds="http://schemas.openxmlformats.org/officeDocument/2006/customXml" ds:itemID="{FD3A4DFC-556C-4577-88BF-A0FD8A7BD06B}">
+<ds:datastoreItem xmlns:ds="http://schemas.openxmlformats.org/officeDocument/2006/customXml" ds:itemID="{E0A85E80-A933-4D1C-AB07-F80681CA7456}">
   <ds:schemaRefs>
     <ds:schemaRef ds:uri="http://schemas.openxmlformats.org/officeDocument/2006/bibliography"/>
   </ds:schemaRefs>

</xml_diff>